<commit_message>
React com TS - Instalação
</commit_message>
<xml_diff>
--- a/TypeScript/TypeScript.docx
+++ b/TypeScript/TypeScript.docx
@@ -728,64 +728,890 @@
           <w:sz w:val="24"/>
           <w:szCs w:val="24"/>
         </w:rPr>
+        <w:t>;</w:t>
+      </w:r>
+    </w:p>
+    <w:p>
+      <w:pPr>
+        <w:rPr>
+          <w:rFonts w:ascii="Arial" w:hAnsi="Arial" w:cs="Arial"/>
+          <w:b/>
+          <w:bCs/>
+          <w:sz w:val="24"/>
+          <w:szCs w:val="24"/>
+        </w:rPr>
+      </w:pPr>
+      <w:proofErr w:type="spellStart"/>
+      <w:r>
+        <w:rPr>
+          <w:rFonts w:ascii="Arial" w:hAnsi="Arial" w:cs="Arial"/>
+          <w:b/>
+          <w:bCs/>
+          <w:sz w:val="24"/>
+          <w:szCs w:val="24"/>
+        </w:rPr>
+        <w:t>npm</w:t>
+      </w:r>
+      <w:proofErr w:type="spellEnd"/>
+      <w:r>
+        <w:rPr>
+          <w:rFonts w:ascii="Arial" w:hAnsi="Arial" w:cs="Arial"/>
+          <w:b/>
+          <w:bCs/>
+          <w:sz w:val="24"/>
+          <w:szCs w:val="24"/>
+        </w:rPr>
+        <w:t xml:space="preserve"> </w:t>
+      </w:r>
+      <w:proofErr w:type="spellStart"/>
+      <w:r>
+        <w:rPr>
+          <w:rFonts w:ascii="Arial" w:hAnsi="Arial" w:cs="Arial"/>
+          <w:b/>
+          <w:bCs/>
+          <w:sz w:val="24"/>
+          <w:szCs w:val="24"/>
+        </w:rPr>
+        <w:t>install</w:t>
+      </w:r>
+      <w:proofErr w:type="spellEnd"/>
+      <w:r>
+        <w:rPr>
+          <w:rFonts w:ascii="Arial" w:hAnsi="Arial" w:cs="Arial"/>
+          <w:b/>
+          <w:bCs/>
+          <w:sz w:val="24"/>
+          <w:szCs w:val="24"/>
+        </w:rPr>
+        <w:t xml:space="preserve"> </w:t>
+      </w:r>
+      <w:proofErr w:type="spellStart"/>
+      <w:r>
+        <w:rPr>
+          <w:rFonts w:ascii="Arial" w:hAnsi="Arial" w:cs="Arial"/>
+          <w:b/>
+          <w:bCs/>
+          <w:sz w:val="24"/>
+          <w:szCs w:val="24"/>
+        </w:rPr>
+        <w:t>typescript</w:t>
+      </w:r>
+      <w:proofErr w:type="spellEnd"/>
+      <w:r>
+        <w:rPr>
+          <w:rFonts w:ascii="Arial" w:hAnsi="Arial" w:cs="Arial"/>
+          <w:b/>
+          <w:bCs/>
+          <w:sz w:val="24"/>
+          <w:szCs w:val="24"/>
+        </w:rPr>
+        <w:t xml:space="preserve"> -g</w:t>
+      </w:r>
+    </w:p>
+    <w:p>
+      <w:pPr>
+        <w:rPr>
+          <w:rFonts w:ascii="Arial" w:hAnsi="Arial" w:cs="Arial"/>
+          <w:b/>
+          <w:bCs/>
+          <w:sz w:val="24"/>
+          <w:szCs w:val="24"/>
+        </w:rPr>
+      </w:pPr>
+      <w:proofErr w:type="spellStart"/>
+      <w:r>
+        <w:rPr>
+          <w:rFonts w:ascii="Arial" w:hAnsi="Arial" w:cs="Arial"/>
+          <w:b/>
+          <w:bCs/>
+          <w:sz w:val="24"/>
+          <w:szCs w:val="24"/>
+        </w:rPr>
+        <w:t>npm</w:t>
+      </w:r>
+      <w:proofErr w:type="spellEnd"/>
+      <w:r>
+        <w:rPr>
+          <w:rFonts w:ascii="Arial" w:hAnsi="Arial" w:cs="Arial"/>
+          <w:b/>
+          <w:bCs/>
+          <w:sz w:val="24"/>
+          <w:szCs w:val="24"/>
+        </w:rPr>
+        <w:t xml:space="preserve"> </w:t>
+      </w:r>
+      <w:proofErr w:type="spellStart"/>
+      <w:r>
+        <w:rPr>
+          <w:rFonts w:ascii="Arial" w:hAnsi="Arial" w:cs="Arial"/>
+          <w:b/>
+          <w:bCs/>
+          <w:sz w:val="24"/>
+          <w:szCs w:val="24"/>
+        </w:rPr>
+        <w:t>tsx</w:t>
+      </w:r>
+      <w:proofErr w:type="spellEnd"/>
+      <w:r>
+        <w:rPr>
+          <w:rFonts w:ascii="Arial" w:hAnsi="Arial" w:cs="Arial"/>
+          <w:b/>
+          <w:bCs/>
+          <w:sz w:val="24"/>
+          <w:szCs w:val="24"/>
+        </w:rPr>
+        <w:t xml:space="preserve"> -v</w:t>
+      </w:r>
+    </w:p>
+    <w:p>
+      <w:pPr>
+        <w:rPr>
+          <w:rFonts w:ascii="Arial" w:hAnsi="Arial" w:cs="Arial"/>
+          <w:sz w:val="24"/>
+          <w:szCs w:val="24"/>
+        </w:rPr>
+      </w:pPr>
+    </w:p>
+    <w:p>
+      <w:pPr>
+        <w:rPr>
+          <w:rFonts w:ascii="Arial" w:hAnsi="Arial" w:cs="Arial"/>
+          <w:b/>
+          <w:bCs/>
+          <w:sz w:val="24"/>
+          <w:szCs w:val="24"/>
+        </w:rPr>
+      </w:pPr>
+      <w:r>
+        <w:rPr>
+          <w:rFonts w:ascii="Arial" w:hAnsi="Arial" w:cs="Arial"/>
+          <w:b/>
+          <w:bCs/>
+          <w:sz w:val="24"/>
+          <w:szCs w:val="24"/>
+        </w:rPr>
+        <w:t>Primeiro programa com TS</w:t>
+      </w:r>
+    </w:p>
+    <w:p>
+      <w:pPr>
+        <w:rPr>
+          <w:rFonts w:ascii="Arial" w:hAnsi="Arial" w:cs="Arial"/>
+          <w:sz w:val="24"/>
+          <w:szCs w:val="24"/>
+        </w:rPr>
+      </w:pPr>
+      <w:r>
+        <w:rPr>
+          <w:rFonts w:ascii="Arial" w:hAnsi="Arial" w:cs="Arial"/>
+          <w:sz w:val="24"/>
+          <w:szCs w:val="24"/>
+        </w:rPr>
+        <w:t>Intuito: compilar e executar arquivo gerado pelo processo de compilação.</w:t>
+      </w:r>
+    </w:p>
+    <w:p>
+      <w:pPr>
+        <w:rPr>
+          <w:rFonts w:ascii="Arial" w:hAnsi="Arial" w:cs="Arial"/>
+          <w:sz w:val="24"/>
+          <w:szCs w:val="24"/>
+        </w:rPr>
+      </w:pPr>
+      <w:r>
+        <w:rPr>
+          <w:rFonts w:ascii="Arial" w:hAnsi="Arial" w:cs="Arial"/>
+          <w:sz w:val="24"/>
+          <w:szCs w:val="24"/>
+        </w:rPr>
+        <w:t xml:space="preserve">Terminal do cód.: </w:t>
+      </w:r>
+      <w:proofErr w:type="spellStart"/>
+      <w:r>
+        <w:rPr>
+          <w:rFonts w:ascii="Arial" w:hAnsi="Arial" w:cs="Arial"/>
+          <w:sz w:val="24"/>
+          <w:szCs w:val="24"/>
+        </w:rPr>
+        <w:t>tsc</w:t>
+      </w:r>
+      <w:proofErr w:type="spellEnd"/>
+      <w:r>
+        <w:rPr>
+          <w:rFonts w:ascii="Arial" w:hAnsi="Arial" w:cs="Arial"/>
+          <w:sz w:val="24"/>
+          <w:szCs w:val="24"/>
+        </w:rPr>
+        <w:t xml:space="preserve"> </w:t>
+      </w:r>
+      <w:proofErr w:type="spellStart"/>
+      <w:r>
+        <w:rPr>
+          <w:rFonts w:ascii="Arial" w:hAnsi="Arial" w:cs="Arial"/>
+          <w:sz w:val="24"/>
+          <w:szCs w:val="24"/>
+        </w:rPr>
+        <w:t>index.ts</w:t>
+      </w:r>
+      <w:proofErr w:type="spellEnd"/>
+    </w:p>
+    <w:p>
+      <w:pPr>
+        <w:rPr>
+          <w:rFonts w:ascii="Arial" w:hAnsi="Arial" w:cs="Arial"/>
+          <w:sz w:val="24"/>
+          <w:szCs w:val="24"/>
+        </w:rPr>
+      </w:pPr>
+    </w:p>
+    <w:p>
+      <w:pPr>
+        <w:jc w:val="center"/>
+        <w:rPr>
+          <w:rFonts w:ascii="Arial" w:hAnsi="Arial" w:cs="Arial"/>
+          <w:b/>
+          <w:bCs/>
+          <w:sz w:val="36"/>
+          <w:szCs w:val="36"/>
+        </w:rPr>
+      </w:pPr>
+      <w:r>
+        <w:rPr>
+          <w:rFonts w:ascii="Arial" w:hAnsi="Arial" w:cs="Arial"/>
+          <w:b/>
+          <w:bCs/>
+          <w:sz w:val="36"/>
+          <w:szCs w:val="36"/>
+        </w:rPr>
+        <w:lastRenderedPageBreak/>
+        <w:t xml:space="preserve">TS com </w:t>
+      </w:r>
+      <w:proofErr w:type="spellStart"/>
+      <w:r>
+        <w:rPr>
+          <w:rFonts w:ascii="Arial" w:hAnsi="Arial" w:cs="Arial"/>
+          <w:b/>
+          <w:bCs/>
+          <w:sz w:val="36"/>
+          <w:szCs w:val="36"/>
+        </w:rPr>
+        <w:t>React</w:t>
+      </w:r>
+      <w:proofErr w:type="spellEnd"/>
+    </w:p>
+    <w:p>
+      <w:pPr>
+        <w:jc w:val="both"/>
+        <w:rPr>
+          <w:rFonts w:ascii="Arial" w:hAnsi="Arial" w:cs="Arial"/>
+          <w:b/>
+          <w:bCs/>
+          <w:sz w:val="36"/>
+          <w:szCs w:val="36"/>
+        </w:rPr>
+      </w:pPr>
+    </w:p>
+    <w:p>
+      <w:pPr>
+        <w:jc w:val="both"/>
+        <w:rPr>
+          <w:rFonts w:ascii="Arial" w:hAnsi="Arial" w:cs="Arial"/>
+          <w:b/>
+          <w:bCs/>
+          <w:sz w:val="24"/>
+          <w:szCs w:val="24"/>
+        </w:rPr>
+      </w:pPr>
+      <w:proofErr w:type="spellStart"/>
+      <w:r>
+        <w:rPr>
+          <w:rFonts w:ascii="Arial" w:hAnsi="Arial" w:cs="Arial"/>
+          <w:b/>
+          <w:bCs/>
+          <w:sz w:val="24"/>
+          <w:szCs w:val="24"/>
+        </w:rPr>
+        <w:t>React</w:t>
+      </w:r>
+      <w:proofErr w:type="spellEnd"/>
+      <w:r>
+        <w:rPr>
+          <w:rFonts w:ascii="Arial" w:hAnsi="Arial" w:cs="Arial"/>
+          <w:b/>
+          <w:bCs/>
+          <w:sz w:val="24"/>
+          <w:szCs w:val="24"/>
+        </w:rPr>
+        <w:t xml:space="preserve"> com TS</w:t>
+      </w:r>
+    </w:p>
+    <w:p>
+      <w:pPr>
+        <w:jc w:val="both"/>
+        <w:rPr>
+          <w:rFonts w:ascii="Arial" w:hAnsi="Arial" w:cs="Arial"/>
+          <w:sz w:val="24"/>
+          <w:szCs w:val="24"/>
+        </w:rPr>
+      </w:pPr>
+      <w:r>
+        <w:rPr>
+          <w:rFonts w:ascii="Arial" w:hAnsi="Arial" w:cs="Arial"/>
+          <w:sz w:val="24"/>
+          <w:szCs w:val="24"/>
+        </w:rPr>
+        <w:t xml:space="preserve">Adicionar TS no </w:t>
+      </w:r>
+      <w:proofErr w:type="spellStart"/>
+      <w:r>
+        <w:rPr>
+          <w:rFonts w:ascii="Arial" w:hAnsi="Arial" w:cs="Arial"/>
+          <w:sz w:val="24"/>
+          <w:szCs w:val="24"/>
+        </w:rPr>
+        <w:t>React</w:t>
+      </w:r>
+      <w:proofErr w:type="spellEnd"/>
+      <w:r>
+        <w:rPr>
+          <w:rFonts w:ascii="Arial" w:hAnsi="Arial" w:cs="Arial"/>
+          <w:sz w:val="24"/>
+          <w:szCs w:val="24"/>
+        </w:rPr>
+        <w:t xml:space="preserve"> traz diversas possibilidades</w:t>
+      </w:r>
+      <w:r>
+        <w:rPr>
+          <w:rFonts w:ascii="Arial" w:hAnsi="Arial" w:cs="Arial"/>
+          <w:sz w:val="24"/>
+          <w:szCs w:val="24"/>
+        </w:rPr>
+        <w:t>;</w:t>
+      </w:r>
+    </w:p>
+    <w:p>
+      <w:pPr>
+        <w:jc w:val="both"/>
+        <w:rPr>
+          <w:rFonts w:ascii="Arial" w:hAnsi="Arial" w:cs="Arial"/>
+          <w:sz w:val="24"/>
+          <w:szCs w:val="24"/>
+        </w:rPr>
+      </w:pPr>
+      <w:r>
+        <w:rPr>
+          <w:rFonts w:ascii="Arial" w:hAnsi="Arial" w:cs="Arial"/>
+          <w:sz w:val="24"/>
+          <w:szCs w:val="24"/>
+        </w:rPr>
+        <w:t>Seguindo a mesma linha de JS, é uma forma mais padronizada para programar;</w:t>
+      </w:r>
+    </w:p>
+    <w:p>
+      <w:pPr>
+        <w:jc w:val="both"/>
+        <w:rPr>
+          <w:rFonts w:ascii="Arial" w:hAnsi="Arial" w:cs="Arial"/>
+          <w:sz w:val="24"/>
+          <w:szCs w:val="24"/>
+        </w:rPr>
+      </w:pPr>
+      <w:r>
+        <w:rPr>
+          <w:rFonts w:ascii="Arial" w:hAnsi="Arial" w:cs="Arial"/>
+          <w:sz w:val="24"/>
+          <w:szCs w:val="24"/>
+        </w:rPr>
+        <w:t xml:space="preserve">Como </w:t>
+      </w:r>
+      <w:r>
+        <w:rPr>
+          <w:rFonts w:ascii="Arial" w:hAnsi="Arial" w:cs="Arial"/>
+          <w:b/>
+          <w:bCs/>
+          <w:sz w:val="24"/>
+          <w:szCs w:val="24"/>
+        </w:rPr>
+        <w:t>tipos</w:t>
+      </w:r>
+      <w:r>
+        <w:rPr>
+          <w:rFonts w:ascii="Arial" w:hAnsi="Arial" w:cs="Arial"/>
+          <w:sz w:val="24"/>
+          <w:szCs w:val="24"/>
+        </w:rPr>
+        <w:t xml:space="preserve"> para componentes ou mapeamento de </w:t>
+      </w:r>
+      <w:proofErr w:type="spellStart"/>
+      <w:r>
+        <w:rPr>
+          <w:rFonts w:ascii="Arial" w:hAnsi="Arial" w:cs="Arial"/>
+          <w:sz w:val="24"/>
+          <w:szCs w:val="24"/>
+        </w:rPr>
+        <w:t>props</w:t>
+      </w:r>
+      <w:proofErr w:type="spellEnd"/>
+      <w:r>
+        <w:rPr>
+          <w:rFonts w:ascii="Arial" w:hAnsi="Arial" w:cs="Arial"/>
+          <w:sz w:val="24"/>
+          <w:szCs w:val="24"/>
+        </w:rPr>
+        <w:t xml:space="preserve"> por meio da interface;</w:t>
+      </w:r>
+    </w:p>
+    <w:p>
+      <w:pPr>
+        <w:jc w:val="both"/>
+        <w:rPr>
+          <w:rFonts w:ascii="Arial" w:hAnsi="Arial" w:cs="Arial"/>
+          <w:sz w:val="24"/>
+          <w:szCs w:val="24"/>
+        </w:rPr>
+      </w:pPr>
+      <w:r>
+        <w:rPr>
+          <w:rFonts w:ascii="Arial" w:hAnsi="Arial" w:cs="Arial"/>
+          <w:sz w:val="24"/>
+          <w:szCs w:val="24"/>
+        </w:rPr>
+        <w:t>Isso traz confiabilidade ao projeto, fazendo com que TS seja cada vez mais utilizado.</w:t>
+      </w:r>
+    </w:p>
+    <w:p>
+      <w:pPr>
+        <w:jc w:val="both"/>
+        <w:rPr>
+          <w:rFonts w:ascii="Arial" w:hAnsi="Arial" w:cs="Arial"/>
+          <w:sz w:val="24"/>
+          <w:szCs w:val="24"/>
+        </w:rPr>
+      </w:pPr>
+    </w:p>
+    <w:p>
+      <w:pPr>
+        <w:jc w:val="both"/>
+        <w:rPr>
+          <w:rFonts w:ascii="Arial" w:hAnsi="Arial" w:cs="Arial"/>
+          <w:b/>
+          <w:bCs/>
+          <w:sz w:val="24"/>
+          <w:szCs w:val="24"/>
+        </w:rPr>
+      </w:pPr>
+      <w:r>
+        <w:rPr>
+          <w:rFonts w:ascii="Arial" w:hAnsi="Arial" w:cs="Arial"/>
+          <w:b/>
+          <w:bCs/>
+          <w:sz w:val="24"/>
+          <w:szCs w:val="24"/>
+        </w:rPr>
+        <w:t xml:space="preserve">Instalando </w:t>
+      </w:r>
+      <w:proofErr w:type="spellStart"/>
+      <w:r>
+        <w:rPr>
+          <w:rFonts w:ascii="Arial" w:hAnsi="Arial" w:cs="Arial"/>
+          <w:b/>
+          <w:bCs/>
+          <w:sz w:val="24"/>
+          <w:szCs w:val="24"/>
+        </w:rPr>
+        <w:t>React</w:t>
+      </w:r>
+      <w:proofErr w:type="spellEnd"/>
+      <w:r>
+        <w:rPr>
+          <w:rFonts w:ascii="Arial" w:hAnsi="Arial" w:cs="Arial"/>
+          <w:b/>
+          <w:bCs/>
+          <w:sz w:val="24"/>
+          <w:szCs w:val="24"/>
+        </w:rPr>
+        <w:t xml:space="preserve"> com TS</w:t>
+      </w:r>
+    </w:p>
+    <w:p>
+      <w:pPr>
+        <w:jc w:val="both"/>
+        <w:rPr>
+          <w:rFonts w:ascii="Arial" w:hAnsi="Arial" w:cs="Arial"/>
+          <w:sz w:val="24"/>
+          <w:szCs w:val="24"/>
+        </w:rPr>
+      </w:pPr>
+      <w:r>
+        <w:rPr>
+          <w:rFonts w:ascii="Arial" w:hAnsi="Arial" w:cs="Arial"/>
+          <w:sz w:val="24"/>
+          <w:szCs w:val="24"/>
+        </w:rPr>
+        <w:t xml:space="preserve">No terminal: </w:t>
+      </w:r>
+      <w:proofErr w:type="spellStart"/>
+      <w:r>
+        <w:rPr>
+          <w:rFonts w:ascii="Arial" w:hAnsi="Arial" w:cs="Arial"/>
+          <w:b/>
+          <w:bCs/>
+          <w:sz w:val="24"/>
+          <w:szCs w:val="24"/>
+        </w:rPr>
+        <w:t>create</w:t>
+      </w:r>
+      <w:proofErr w:type="spellEnd"/>
+      <w:r>
+        <w:rPr>
+          <w:rFonts w:ascii="Arial" w:hAnsi="Arial" w:cs="Arial"/>
+          <w:b/>
+          <w:bCs/>
+          <w:sz w:val="24"/>
+          <w:szCs w:val="24"/>
+        </w:rPr>
+        <w:t>-</w:t>
+      </w:r>
+      <w:proofErr w:type="spellStart"/>
+      <w:r>
+        <w:rPr>
+          <w:rFonts w:ascii="Arial" w:hAnsi="Arial" w:cs="Arial"/>
+          <w:b/>
+          <w:bCs/>
+          <w:sz w:val="24"/>
+          <w:szCs w:val="24"/>
+        </w:rPr>
+        <w:t>react</w:t>
+      </w:r>
+      <w:proofErr w:type="spellEnd"/>
+      <w:r>
+        <w:rPr>
+          <w:rFonts w:ascii="Arial" w:hAnsi="Arial" w:cs="Arial"/>
+          <w:b/>
+          <w:bCs/>
+          <w:sz w:val="24"/>
+          <w:szCs w:val="24"/>
+        </w:rPr>
+        <w:t>-app</w:t>
+      </w:r>
+      <w:r>
+        <w:rPr>
+          <w:rFonts w:ascii="Arial" w:hAnsi="Arial" w:cs="Arial"/>
+          <w:sz w:val="24"/>
+          <w:szCs w:val="24"/>
+        </w:rPr>
+        <w:t xml:space="preserve"> + </w:t>
+      </w:r>
+      <w:r>
+        <w:rPr>
+          <w:rFonts w:ascii="Arial" w:hAnsi="Arial" w:cs="Arial"/>
+          <w:b/>
+          <w:bCs/>
+          <w:sz w:val="24"/>
+          <w:szCs w:val="24"/>
+        </w:rPr>
+        <w:t>-</w:t>
+      </w:r>
+      <w:proofErr w:type="spellStart"/>
+      <w:r>
+        <w:rPr>
+          <w:rFonts w:ascii="Arial" w:hAnsi="Arial" w:cs="Arial"/>
+          <w:b/>
+          <w:bCs/>
+          <w:sz w:val="24"/>
+          <w:szCs w:val="24"/>
+        </w:rPr>
+        <w:t>template</w:t>
+      </w:r>
+      <w:proofErr w:type="spellEnd"/>
+      <w:r>
+        <w:rPr>
+          <w:rFonts w:ascii="Arial" w:hAnsi="Arial" w:cs="Arial"/>
+          <w:b/>
+          <w:bCs/>
+          <w:sz w:val="24"/>
+          <w:szCs w:val="24"/>
+        </w:rPr>
+        <w:t xml:space="preserve"> </w:t>
+      </w:r>
+      <w:r>
+        <w:rPr>
+          <w:rFonts w:ascii="Arial" w:hAnsi="Arial" w:cs="Arial"/>
+          <w:sz w:val="24"/>
+          <w:szCs w:val="24"/>
+        </w:rPr>
+        <w:t xml:space="preserve">(contém o valor de </w:t>
+      </w:r>
+      <w:proofErr w:type="spellStart"/>
+      <w:r>
+        <w:rPr>
+          <w:rFonts w:ascii="Arial" w:hAnsi="Arial" w:cs="Arial"/>
+          <w:sz w:val="24"/>
+          <w:szCs w:val="24"/>
+        </w:rPr>
+        <w:t>typescript</w:t>
+      </w:r>
+      <w:proofErr w:type="spellEnd"/>
+      <w:r>
+        <w:rPr>
+          <w:rFonts w:ascii="Arial" w:hAnsi="Arial" w:cs="Arial"/>
+          <w:sz w:val="24"/>
+          <w:szCs w:val="24"/>
+        </w:rPr>
+        <w:t>);</w:t>
+      </w:r>
+    </w:p>
+    <w:p>
+      <w:pPr>
+        <w:jc w:val="both"/>
+        <w:rPr>
+          <w:rFonts w:ascii="Arial" w:hAnsi="Arial" w:cs="Arial"/>
+          <w:sz w:val="24"/>
+          <w:szCs w:val="24"/>
+        </w:rPr>
+      </w:pPr>
+      <w:r>
+        <w:rPr>
+          <w:rFonts w:ascii="Arial" w:hAnsi="Arial" w:cs="Arial"/>
+          <w:sz w:val="24"/>
+          <w:szCs w:val="24"/>
+        </w:rPr>
+        <w:t xml:space="preserve">Um novo projeto é criado com arquivos </w:t>
+      </w:r>
+      <w:proofErr w:type="gramStart"/>
+      <w:r>
+        <w:rPr>
+          <w:rFonts w:ascii="Arial" w:hAnsi="Arial" w:cs="Arial"/>
+          <w:sz w:val="24"/>
+          <w:szCs w:val="24"/>
+        </w:rPr>
+        <w:t>‘</w:t>
+      </w:r>
+      <w:r>
+        <w:rPr>
+          <w:rFonts w:ascii="Arial" w:hAnsi="Arial" w:cs="Arial"/>
+          <w:b/>
+          <w:bCs/>
+          <w:sz w:val="24"/>
+          <w:szCs w:val="24"/>
+        </w:rPr>
         <w:t>.</w:t>
       </w:r>
-    </w:p>
-    <w:p>
-      <w:pPr>
-        <w:rPr>
-          <w:rFonts w:ascii="Arial" w:hAnsi="Arial" w:cs="Arial"/>
-          <w:sz w:val="24"/>
-          <w:szCs w:val="24"/>
-        </w:rPr>
-      </w:pPr>
-    </w:p>
-    <w:p>
-      <w:pPr>
-        <w:rPr>
-          <w:rFonts w:ascii="Arial" w:hAnsi="Arial" w:cs="Arial"/>
-          <w:b/>
-          <w:bCs/>
-          <w:sz w:val="24"/>
-          <w:szCs w:val="24"/>
-        </w:rPr>
-      </w:pPr>
-      <w:r>
-        <w:rPr>
-          <w:rFonts w:ascii="Arial" w:hAnsi="Arial" w:cs="Arial"/>
-          <w:b/>
-          <w:bCs/>
-          <w:sz w:val="24"/>
-          <w:szCs w:val="24"/>
-        </w:rPr>
-        <w:t>Primeiro programa com TS</w:t>
-      </w:r>
-    </w:p>
-    <w:p>
-      <w:pPr>
-        <w:rPr>
-          <w:rFonts w:ascii="Arial" w:hAnsi="Arial" w:cs="Arial"/>
-          <w:sz w:val="24"/>
-          <w:szCs w:val="24"/>
-        </w:rPr>
-      </w:pPr>
-      <w:r>
-        <w:rPr>
-          <w:rFonts w:ascii="Arial" w:hAnsi="Arial" w:cs="Arial"/>
-          <w:sz w:val="24"/>
-          <w:szCs w:val="24"/>
-        </w:rPr>
-        <w:t>Intuito: compilar e executar arquivo gerado pelo processo de compilação.</w:t>
-      </w:r>
-    </w:p>
-    <w:p>
-      <w:pPr>
-        <w:rPr>
-          <w:rFonts w:ascii="Arial" w:hAnsi="Arial" w:cs="Arial"/>
-          <w:sz w:val="24"/>
-          <w:szCs w:val="24"/>
-        </w:rPr>
-      </w:pPr>
+      <w:proofErr w:type="spellStart"/>
+      <w:r>
+        <w:rPr>
+          <w:rFonts w:ascii="Arial" w:hAnsi="Arial" w:cs="Arial"/>
+          <w:b/>
+          <w:bCs/>
+          <w:sz w:val="24"/>
+          <w:szCs w:val="24"/>
+        </w:rPr>
+        <w:t>tsx</w:t>
+      </w:r>
+      <w:proofErr w:type="spellEnd"/>
+      <w:proofErr w:type="gramEnd"/>
+      <w:r>
+        <w:rPr>
+          <w:rFonts w:ascii="Arial" w:hAnsi="Arial" w:cs="Arial"/>
+          <w:sz w:val="24"/>
+          <w:szCs w:val="24"/>
+        </w:rPr>
+        <w:t>’</w:t>
+      </w:r>
+      <w:r>
+        <w:rPr>
+          <w:rFonts w:ascii="Arial" w:hAnsi="Arial" w:cs="Arial"/>
+          <w:sz w:val="24"/>
+          <w:szCs w:val="24"/>
+        </w:rPr>
+        <w:t>;</w:t>
+      </w:r>
+    </w:p>
+    <w:p>
+      <w:pPr>
+        <w:jc w:val="both"/>
+        <w:rPr>
+          <w:rFonts w:ascii="Arial" w:hAnsi="Arial" w:cs="Arial"/>
+          <w:sz w:val="24"/>
+          <w:szCs w:val="24"/>
+        </w:rPr>
+      </w:pPr>
+      <w:proofErr w:type="spellStart"/>
+      <w:r>
+        <w:rPr>
+          <w:rFonts w:ascii="Arial" w:hAnsi="Arial" w:cs="Arial"/>
+          <w:b/>
+          <w:bCs/>
+          <w:i/>
+          <w:iCs/>
+          <w:sz w:val="24"/>
+          <w:szCs w:val="24"/>
+        </w:rPr>
+        <w:t>npx</w:t>
+      </w:r>
+      <w:proofErr w:type="spellEnd"/>
+      <w:r>
+        <w:rPr>
+          <w:rFonts w:ascii="Arial" w:hAnsi="Arial" w:cs="Arial"/>
+          <w:b/>
+          <w:bCs/>
+          <w:i/>
+          <w:iCs/>
+          <w:sz w:val="24"/>
+          <w:szCs w:val="24"/>
+        </w:rPr>
+        <w:t xml:space="preserve"> </w:t>
+      </w:r>
+      <w:proofErr w:type="spellStart"/>
+      <w:r>
+        <w:rPr>
+          <w:rFonts w:ascii="Arial" w:hAnsi="Arial" w:cs="Arial"/>
+          <w:b/>
+          <w:bCs/>
+          <w:i/>
+          <w:iCs/>
+          <w:sz w:val="24"/>
+          <w:szCs w:val="24"/>
+        </w:rPr>
+        <w:t>create</w:t>
+      </w:r>
+      <w:proofErr w:type="spellEnd"/>
+      <w:r>
+        <w:rPr>
+          <w:rFonts w:ascii="Arial" w:hAnsi="Arial" w:cs="Arial"/>
+          <w:b/>
+          <w:bCs/>
+          <w:i/>
+          <w:iCs/>
+          <w:sz w:val="24"/>
+          <w:szCs w:val="24"/>
+        </w:rPr>
+        <w:t>-</w:t>
+      </w:r>
+      <w:proofErr w:type="spellStart"/>
+      <w:r>
+        <w:rPr>
+          <w:rFonts w:ascii="Arial" w:hAnsi="Arial" w:cs="Arial"/>
+          <w:b/>
+          <w:bCs/>
+          <w:i/>
+          <w:iCs/>
+          <w:sz w:val="24"/>
+          <w:szCs w:val="24"/>
+        </w:rPr>
+        <w:t>react</w:t>
+      </w:r>
+      <w:proofErr w:type="spellEnd"/>
+      <w:r>
+        <w:rPr>
+          <w:rFonts w:ascii="Arial" w:hAnsi="Arial" w:cs="Arial"/>
+          <w:b/>
+          <w:bCs/>
+          <w:i/>
+          <w:iCs/>
+          <w:sz w:val="24"/>
+          <w:szCs w:val="24"/>
+        </w:rPr>
+        <w:t xml:space="preserve">-app </w:t>
+      </w:r>
+      <w:r>
+        <w:rPr>
+          <w:rFonts w:ascii="Arial" w:hAnsi="Arial" w:cs="Arial"/>
+          <w:b/>
+          <w:bCs/>
+          <w:i/>
+          <w:iCs/>
+          <w:sz w:val="24"/>
+          <w:szCs w:val="24"/>
+        </w:rPr>
+        <w:t>&lt;</w:t>
+      </w:r>
+      <w:proofErr w:type="spellStart"/>
+      <w:r>
+        <w:rPr>
+          <w:rFonts w:ascii="Arial" w:hAnsi="Arial" w:cs="Arial"/>
+          <w:b/>
+          <w:bCs/>
+          <w:i/>
+          <w:iCs/>
+          <w:sz w:val="24"/>
+          <w:szCs w:val="24"/>
+        </w:rPr>
+        <w:t>nomedoprojeto</w:t>
+      </w:r>
+      <w:proofErr w:type="spellEnd"/>
+      <w:r>
+        <w:rPr>
+          <w:rFonts w:ascii="Arial" w:hAnsi="Arial" w:cs="Arial"/>
+          <w:b/>
+          <w:bCs/>
+          <w:i/>
+          <w:iCs/>
+          <w:sz w:val="24"/>
+          <w:szCs w:val="24"/>
+        </w:rPr>
+        <w:t>&gt;</w:t>
+      </w:r>
+      <w:r>
+        <w:rPr>
+          <w:rFonts w:ascii="Arial" w:hAnsi="Arial" w:cs="Arial"/>
+          <w:b/>
+          <w:bCs/>
+          <w:i/>
+          <w:iCs/>
+          <w:sz w:val="24"/>
+          <w:szCs w:val="24"/>
+        </w:rPr>
+        <w:t xml:space="preserve"> --</w:t>
+      </w:r>
+      <w:proofErr w:type="spellStart"/>
+      <w:r>
+        <w:rPr>
+          <w:rFonts w:ascii="Arial" w:hAnsi="Arial" w:cs="Arial"/>
+          <w:b/>
+          <w:bCs/>
+          <w:i/>
+          <w:iCs/>
+          <w:sz w:val="24"/>
+          <w:szCs w:val="24"/>
+        </w:rPr>
+        <w:t>template</w:t>
+      </w:r>
+      <w:proofErr w:type="spellEnd"/>
+      <w:r>
+        <w:rPr>
+          <w:rFonts w:ascii="Arial" w:hAnsi="Arial" w:cs="Arial"/>
+          <w:b/>
+          <w:bCs/>
+          <w:i/>
+          <w:iCs/>
+          <w:sz w:val="24"/>
+          <w:szCs w:val="24"/>
+        </w:rPr>
+        <w:t xml:space="preserve"> </w:t>
+      </w:r>
+      <w:proofErr w:type="spellStart"/>
+      <w:r>
+        <w:rPr>
+          <w:rFonts w:ascii="Arial" w:hAnsi="Arial" w:cs="Arial"/>
+          <w:b/>
+          <w:bCs/>
+          <w:i/>
+          <w:iCs/>
+          <w:sz w:val="24"/>
+          <w:szCs w:val="24"/>
+        </w:rPr>
+        <w:t>typescript</w:t>
+      </w:r>
+      <w:proofErr w:type="spellEnd"/>
+      <w:r>
+        <w:rPr>
+          <w:rFonts w:ascii="Arial" w:hAnsi="Arial" w:cs="Arial"/>
+          <w:sz w:val="24"/>
+          <w:szCs w:val="24"/>
+        </w:rPr>
+        <w:t>.</w:t>
+      </w:r>
     </w:p>
     <w:sectPr>
       <w:pgSz w:w="11906" w:h="16838"/>

</xml_diff>

<commit_message>
estruturas de arquivos e pastas
</commit_message>
<xml_diff>
--- a/TypeScript/TypeScript.docx
+++ b/TypeScript/TypeScript.docx
@@ -1604,6 +1604,400 @@
         <w:t>typescript</w:t>
       </w:r>
       <w:proofErr w:type="spellEnd"/>
+      <w:r>
+        <w:rPr>
+          <w:rFonts w:ascii="Arial" w:hAnsi="Arial" w:cs="Arial"/>
+          <w:sz w:val="24"/>
+          <w:szCs w:val="24"/>
+        </w:rPr>
+        <w:t>.</w:t>
+      </w:r>
+    </w:p>
+    <w:p>
+      <w:pPr>
+        <w:jc w:val="both"/>
+        <w:rPr>
+          <w:rFonts w:ascii="Arial" w:hAnsi="Arial" w:cs="Arial"/>
+          <w:sz w:val="24"/>
+          <w:szCs w:val="24"/>
+        </w:rPr>
+      </w:pPr>
+    </w:p>
+    <w:p>
+      <w:pPr>
+        <w:jc w:val="both"/>
+        <w:rPr>
+          <w:rFonts w:ascii="Arial" w:hAnsi="Arial" w:cs="Arial"/>
+          <w:b/>
+          <w:bCs/>
+          <w:sz w:val="24"/>
+          <w:szCs w:val="24"/>
+        </w:rPr>
+      </w:pPr>
+      <w:r>
+        <w:rPr>
+          <w:rFonts w:ascii="Arial" w:hAnsi="Arial" w:cs="Arial"/>
+          <w:b/>
+          <w:bCs/>
+          <w:sz w:val="24"/>
+          <w:szCs w:val="24"/>
+        </w:rPr>
+        <w:t xml:space="preserve">Estrutura do </w:t>
+      </w:r>
+      <w:proofErr w:type="spellStart"/>
+      <w:r>
+        <w:rPr>
+          <w:rFonts w:ascii="Arial" w:hAnsi="Arial" w:cs="Arial"/>
+          <w:b/>
+          <w:bCs/>
+          <w:sz w:val="24"/>
+          <w:szCs w:val="24"/>
+        </w:rPr>
+        <w:t>React</w:t>
+      </w:r>
+      <w:proofErr w:type="spellEnd"/>
+      <w:r>
+        <w:rPr>
+          <w:rFonts w:ascii="Arial" w:hAnsi="Arial" w:cs="Arial"/>
+          <w:b/>
+          <w:bCs/>
+          <w:sz w:val="24"/>
+          <w:szCs w:val="24"/>
+        </w:rPr>
+        <w:t xml:space="preserve"> com TS</w:t>
+      </w:r>
+    </w:p>
+    <w:p>
+      <w:pPr>
+        <w:jc w:val="both"/>
+        <w:rPr>
+          <w:rFonts w:ascii="Arial" w:hAnsi="Arial" w:cs="Arial"/>
+          <w:sz w:val="24"/>
+          <w:szCs w:val="24"/>
+        </w:rPr>
+      </w:pPr>
+      <w:r>
+        <w:rPr>
+          <w:rFonts w:ascii="Arial" w:hAnsi="Arial" w:cs="Arial"/>
+          <w:sz w:val="24"/>
+          <w:szCs w:val="24"/>
+        </w:rPr>
+        <w:t>Não muda muito comparada a estrutura normal com JS;</w:t>
+      </w:r>
+    </w:p>
+    <w:p>
+      <w:pPr>
+        <w:jc w:val="both"/>
+        <w:rPr>
+          <w:rFonts w:ascii="Arial" w:hAnsi="Arial" w:cs="Arial"/>
+          <w:sz w:val="24"/>
+          <w:szCs w:val="24"/>
+        </w:rPr>
+      </w:pPr>
+      <w:r>
+        <w:rPr>
+          <w:rFonts w:ascii="Arial" w:hAnsi="Arial" w:cs="Arial"/>
+          <w:sz w:val="24"/>
+          <w:szCs w:val="24"/>
+        </w:rPr>
+        <w:t>Existem as pastas clássicas</w:t>
+      </w:r>
+      <w:r>
+        <w:rPr>
+          <w:rFonts w:ascii="Arial" w:hAnsi="Arial" w:cs="Arial"/>
+          <w:b/>
+          <w:bCs/>
+          <w:i/>
+          <w:iCs/>
+          <w:sz w:val="24"/>
+          <w:szCs w:val="24"/>
+        </w:rPr>
+        <w:t xml:space="preserve">: </w:t>
+      </w:r>
+      <w:proofErr w:type="spellStart"/>
+      <w:r>
+        <w:rPr>
+          <w:rFonts w:ascii="Arial" w:hAnsi="Arial" w:cs="Arial"/>
+          <w:b/>
+          <w:bCs/>
+          <w:i/>
+          <w:iCs/>
+          <w:sz w:val="24"/>
+          <w:szCs w:val="24"/>
+        </w:rPr>
+        <w:t>node_modules</w:t>
+      </w:r>
+      <w:proofErr w:type="spellEnd"/>
+      <w:r>
+        <w:rPr>
+          <w:rFonts w:ascii="Arial" w:hAnsi="Arial" w:cs="Arial"/>
+          <w:sz w:val="24"/>
+          <w:szCs w:val="24"/>
+        </w:rPr>
+        <w:t xml:space="preserve">, </w:t>
+      </w:r>
+      <w:proofErr w:type="spellStart"/>
+      <w:r>
+        <w:rPr>
+          <w:rFonts w:ascii="Arial" w:hAnsi="Arial" w:cs="Arial"/>
+          <w:b/>
+          <w:bCs/>
+          <w:i/>
+          <w:iCs/>
+          <w:sz w:val="24"/>
+          <w:szCs w:val="24"/>
+        </w:rPr>
+        <w:t>src</w:t>
+      </w:r>
+      <w:proofErr w:type="spellEnd"/>
+      <w:r>
+        <w:rPr>
+          <w:rFonts w:ascii="Arial" w:hAnsi="Arial" w:cs="Arial"/>
+          <w:sz w:val="24"/>
+          <w:szCs w:val="24"/>
+        </w:rPr>
+        <w:t xml:space="preserve"> e </w:t>
+      </w:r>
+      <w:proofErr w:type="spellStart"/>
+      <w:r>
+        <w:rPr>
+          <w:rFonts w:ascii="Arial" w:hAnsi="Arial" w:cs="Arial"/>
+          <w:b/>
+          <w:bCs/>
+          <w:i/>
+          <w:iCs/>
+          <w:sz w:val="24"/>
+          <w:szCs w:val="24"/>
+        </w:rPr>
+        <w:t>public</w:t>
+      </w:r>
+      <w:proofErr w:type="spellEnd"/>
+      <w:r>
+        <w:rPr>
+          <w:rFonts w:ascii="Arial" w:hAnsi="Arial" w:cs="Arial"/>
+          <w:sz w:val="24"/>
+          <w:szCs w:val="24"/>
+        </w:rPr>
+        <w:t>;</w:t>
+      </w:r>
+    </w:p>
+    <w:p>
+      <w:pPr>
+        <w:jc w:val="both"/>
+        <w:rPr>
+          <w:rFonts w:ascii="Arial" w:hAnsi="Arial" w:cs="Arial"/>
+          <w:sz w:val="24"/>
+          <w:szCs w:val="24"/>
+        </w:rPr>
+      </w:pPr>
+      <w:r>
+        <w:rPr>
+          <w:rFonts w:ascii="Arial" w:hAnsi="Arial" w:cs="Arial"/>
+          <w:sz w:val="24"/>
+          <w:szCs w:val="24"/>
+        </w:rPr>
+        <w:t xml:space="preserve">A pasta </w:t>
+      </w:r>
+      <w:proofErr w:type="spellStart"/>
+      <w:r>
+        <w:rPr>
+          <w:rFonts w:ascii="Arial" w:hAnsi="Arial" w:cs="Arial"/>
+          <w:b/>
+          <w:bCs/>
+          <w:sz w:val="24"/>
+          <w:szCs w:val="24"/>
+        </w:rPr>
+        <w:t>src</w:t>
+      </w:r>
+      <w:proofErr w:type="spellEnd"/>
+      <w:r>
+        <w:rPr>
+          <w:rFonts w:ascii="Arial" w:hAnsi="Arial" w:cs="Arial"/>
+          <w:sz w:val="24"/>
+          <w:szCs w:val="24"/>
+        </w:rPr>
+        <w:t xml:space="preserve"> é onde há algumas mudanças, criação de </w:t>
+      </w:r>
+      <w:r>
+        <w:rPr>
+          <w:rFonts w:ascii="Arial" w:hAnsi="Arial" w:cs="Arial"/>
+          <w:b/>
+          <w:bCs/>
+          <w:sz w:val="24"/>
+          <w:szCs w:val="24"/>
+        </w:rPr>
+        <w:t>arquivos</w:t>
+      </w:r>
+      <w:r>
+        <w:rPr>
+          <w:rFonts w:ascii="Arial" w:hAnsi="Arial" w:cs="Arial"/>
+          <w:sz w:val="24"/>
+          <w:szCs w:val="24"/>
+        </w:rPr>
+        <w:t xml:space="preserve"> </w:t>
+      </w:r>
+      <w:proofErr w:type="gramStart"/>
+      <w:r>
+        <w:rPr>
+          <w:rFonts w:ascii="Arial" w:hAnsi="Arial" w:cs="Arial"/>
+          <w:sz w:val="24"/>
+          <w:szCs w:val="24"/>
+        </w:rPr>
+        <w:t xml:space="preserve">em </w:t>
+      </w:r>
+      <w:r>
+        <w:rPr>
+          <w:rFonts w:ascii="Arial" w:hAnsi="Arial" w:cs="Arial"/>
+          <w:b/>
+          <w:bCs/>
+          <w:i/>
+          <w:iCs/>
+          <w:sz w:val="24"/>
+          <w:szCs w:val="24"/>
+        </w:rPr>
+        <w:t>.</w:t>
+      </w:r>
+      <w:proofErr w:type="spellStart"/>
+      <w:r>
+        <w:rPr>
+          <w:rFonts w:ascii="Arial" w:hAnsi="Arial" w:cs="Arial"/>
+          <w:b/>
+          <w:bCs/>
+          <w:i/>
+          <w:iCs/>
+          <w:sz w:val="24"/>
+          <w:szCs w:val="24"/>
+        </w:rPr>
+        <w:t>tsx</w:t>
+      </w:r>
+      <w:proofErr w:type="spellEnd"/>
+      <w:proofErr w:type="gramEnd"/>
+      <w:r>
+        <w:rPr>
+          <w:rFonts w:ascii="Arial" w:hAnsi="Arial" w:cs="Arial"/>
+          <w:sz w:val="24"/>
+          <w:szCs w:val="24"/>
+        </w:rPr>
+        <w:t>;</w:t>
+      </w:r>
+    </w:p>
+    <w:p>
+      <w:pPr>
+        <w:jc w:val="both"/>
+        <w:rPr>
+          <w:rFonts w:ascii="Arial" w:hAnsi="Arial" w:cs="Arial"/>
+          <w:sz w:val="24"/>
+          <w:szCs w:val="24"/>
+        </w:rPr>
+      </w:pPr>
+      <w:r>
+        <w:rPr>
+          <w:rFonts w:ascii="Arial" w:hAnsi="Arial" w:cs="Arial"/>
+          <w:sz w:val="24"/>
+          <w:szCs w:val="24"/>
+        </w:rPr>
+        <w:t xml:space="preserve">São esses </w:t>
+      </w:r>
+      <w:r>
+        <w:rPr>
+          <w:rFonts w:ascii="Arial" w:hAnsi="Arial" w:cs="Arial"/>
+          <w:b/>
+          <w:bCs/>
+          <w:sz w:val="24"/>
+          <w:szCs w:val="24"/>
+        </w:rPr>
+        <w:t xml:space="preserve">arquivos </w:t>
+      </w:r>
+      <w:proofErr w:type="spellStart"/>
+      <w:r>
+        <w:rPr>
+          <w:rFonts w:ascii="Arial" w:hAnsi="Arial" w:cs="Arial"/>
+          <w:b/>
+          <w:bCs/>
+          <w:sz w:val="24"/>
+          <w:szCs w:val="24"/>
+        </w:rPr>
+        <w:t>jsx</w:t>
+      </w:r>
+      <w:proofErr w:type="spellEnd"/>
+      <w:r>
+        <w:rPr>
+          <w:rFonts w:ascii="Arial" w:hAnsi="Arial" w:cs="Arial"/>
+          <w:sz w:val="24"/>
+          <w:szCs w:val="24"/>
+        </w:rPr>
+        <w:t>, porém, com funcionalidades de TS;</w:t>
+      </w:r>
+    </w:p>
+    <w:p>
+      <w:pPr>
+        <w:jc w:val="both"/>
+        <w:rPr>
+          <w:rFonts w:ascii="Arial" w:hAnsi="Arial" w:cs="Arial"/>
+          <w:sz w:val="24"/>
+          <w:szCs w:val="24"/>
+        </w:rPr>
+      </w:pPr>
+      <w:r>
+        <w:rPr>
+          <w:rFonts w:ascii="Arial" w:hAnsi="Arial" w:cs="Arial"/>
+          <w:sz w:val="24"/>
+          <w:szCs w:val="24"/>
+        </w:rPr>
+        <w:t xml:space="preserve">Projeto pode ser executado com </w:t>
+      </w:r>
+      <w:proofErr w:type="spellStart"/>
+      <w:r>
+        <w:rPr>
+          <w:rFonts w:ascii="Arial" w:hAnsi="Arial" w:cs="Arial"/>
+          <w:b/>
+          <w:bCs/>
+          <w:i/>
+          <w:iCs/>
+          <w:sz w:val="24"/>
+          <w:szCs w:val="24"/>
+        </w:rPr>
+        <w:t>npm</w:t>
+      </w:r>
+      <w:proofErr w:type="spellEnd"/>
+      <w:r>
+        <w:rPr>
+          <w:rFonts w:ascii="Arial" w:hAnsi="Arial" w:cs="Arial"/>
+          <w:b/>
+          <w:bCs/>
+          <w:i/>
+          <w:iCs/>
+          <w:sz w:val="24"/>
+          <w:szCs w:val="24"/>
+        </w:rPr>
+        <w:t xml:space="preserve"> </w:t>
+      </w:r>
+      <w:proofErr w:type="spellStart"/>
+      <w:r>
+        <w:rPr>
+          <w:rFonts w:ascii="Arial" w:hAnsi="Arial" w:cs="Arial"/>
+          <w:b/>
+          <w:bCs/>
+          <w:i/>
+          <w:iCs/>
+          <w:sz w:val="24"/>
+          <w:szCs w:val="24"/>
+        </w:rPr>
+        <w:t>run</w:t>
+      </w:r>
+      <w:proofErr w:type="spellEnd"/>
+      <w:r>
+        <w:rPr>
+          <w:rFonts w:ascii="Arial" w:hAnsi="Arial" w:cs="Arial"/>
+          <w:b/>
+          <w:bCs/>
+          <w:i/>
+          <w:iCs/>
+          <w:sz w:val="24"/>
+          <w:szCs w:val="24"/>
+        </w:rPr>
+        <w:t xml:space="preserve"> start</w:t>
+      </w:r>
       <w:r>
         <w:rPr>
           <w:rFonts w:ascii="Arial" w:hAnsi="Arial" w:cs="Arial"/>

</xml_diff>

<commit_message>
Criando componentes - extensão
</commit_message>
<xml_diff>
--- a/TypeScript/TypeScript.docx
+++ b/TypeScript/TypeScript.docx
@@ -4305,6 +4305,531 @@
         </w:rPr>
         <w:t>}</w:t>
       </w:r>
+    </w:p>
+    <w:p>
+      <w:pPr>
+        <w:jc w:val="both"/>
+        <w:rPr>
+          <w:rFonts w:ascii="Arial" w:hAnsi="Arial" w:cs="Arial"/>
+          <w:sz w:val="24"/>
+          <w:szCs w:val="24"/>
+        </w:rPr>
+      </w:pPr>
+    </w:p>
+    <w:p>
+      <w:pPr>
+        <w:jc w:val="both"/>
+        <w:rPr>
+          <w:rFonts w:ascii="Arial" w:hAnsi="Arial" w:cs="Arial"/>
+          <w:b/>
+          <w:bCs/>
+          <w:sz w:val="24"/>
+          <w:szCs w:val="24"/>
+        </w:rPr>
+      </w:pPr>
+      <w:r>
+        <w:rPr>
+          <w:rFonts w:ascii="Arial" w:hAnsi="Arial" w:cs="Arial"/>
+          <w:b/>
+          <w:bCs/>
+          <w:sz w:val="24"/>
+          <w:szCs w:val="24"/>
+        </w:rPr>
+        <w:t>Component</w:t>
+      </w:r>
+      <w:r>
+        <w:rPr>
+          <w:rFonts w:ascii="Arial" w:hAnsi="Arial" w:cs="Arial"/>
+          <w:b/>
+          <w:bCs/>
+          <w:sz w:val="24"/>
+          <w:szCs w:val="24"/>
+        </w:rPr>
+        <w:t>es</w:t>
+      </w:r>
+    </w:p>
+    <w:p>
+      <w:pPr>
+        <w:jc w:val="both"/>
+        <w:rPr>
+          <w:rFonts w:ascii="Arial" w:hAnsi="Arial" w:cs="Arial"/>
+          <w:b/>
+          <w:bCs/>
+          <w:sz w:val="24"/>
+          <w:szCs w:val="24"/>
+        </w:rPr>
+      </w:pPr>
+      <w:r>
+        <w:rPr>
+          <w:rFonts w:ascii="Arial" w:hAnsi="Arial" w:cs="Arial"/>
+          <w:b/>
+          <w:bCs/>
+          <w:sz w:val="24"/>
+          <w:szCs w:val="24"/>
+        </w:rPr>
+        <w:t xml:space="preserve">Extensão para </w:t>
+      </w:r>
+      <w:proofErr w:type="spellStart"/>
+      <w:r>
+        <w:rPr>
+          <w:rFonts w:ascii="Arial" w:hAnsi="Arial" w:cs="Arial"/>
+          <w:b/>
+          <w:bCs/>
+          <w:sz w:val="24"/>
+          <w:szCs w:val="24"/>
+        </w:rPr>
+        <w:t>React</w:t>
+      </w:r>
+      <w:proofErr w:type="spellEnd"/>
+      <w:r>
+        <w:rPr>
+          <w:rFonts w:ascii="Arial" w:hAnsi="Arial" w:cs="Arial"/>
+          <w:b/>
+          <w:bCs/>
+          <w:sz w:val="24"/>
+          <w:szCs w:val="24"/>
+        </w:rPr>
+        <w:t xml:space="preserve"> com TS</w:t>
+      </w:r>
+    </w:p>
+    <w:p>
+      <w:pPr>
+        <w:jc w:val="both"/>
+        <w:rPr>
+          <w:rFonts w:ascii="Arial" w:hAnsi="Arial" w:cs="Arial"/>
+          <w:b/>
+          <w:bCs/>
+          <w:sz w:val="24"/>
+          <w:szCs w:val="24"/>
+        </w:rPr>
+      </w:pPr>
+    </w:p>
+    <w:p>
+      <w:pPr>
+        <w:jc w:val="both"/>
+        <w:rPr>
+          <w:rFonts w:ascii="Arial" w:hAnsi="Arial" w:cs="Arial"/>
+          <w:sz w:val="24"/>
+          <w:szCs w:val="24"/>
+        </w:rPr>
+      </w:pPr>
+      <w:r>
+        <w:rPr>
+          <w:rFonts w:ascii="Arial" w:hAnsi="Arial" w:cs="Arial"/>
+          <w:sz w:val="24"/>
+          <w:szCs w:val="24"/>
+        </w:rPr>
+        <w:t xml:space="preserve">Extensão que será utilizada: </w:t>
+      </w:r>
+      <w:proofErr w:type="spellStart"/>
+      <w:r>
+        <w:rPr>
+          <w:rFonts w:ascii="Arial" w:hAnsi="Arial" w:cs="Arial"/>
+          <w:b/>
+          <w:bCs/>
+          <w:sz w:val="24"/>
+          <w:szCs w:val="24"/>
+        </w:rPr>
+        <w:t>TypeScript</w:t>
+      </w:r>
+      <w:proofErr w:type="spellEnd"/>
+      <w:r>
+        <w:rPr>
+          <w:rFonts w:ascii="Arial" w:hAnsi="Arial" w:cs="Arial"/>
+          <w:b/>
+          <w:bCs/>
+          <w:sz w:val="24"/>
+          <w:szCs w:val="24"/>
+        </w:rPr>
+        <w:t xml:space="preserve"> </w:t>
+      </w:r>
+      <w:proofErr w:type="spellStart"/>
+      <w:r>
+        <w:rPr>
+          <w:rFonts w:ascii="Arial" w:hAnsi="Arial" w:cs="Arial"/>
+          <w:b/>
+          <w:bCs/>
+          <w:sz w:val="24"/>
+          <w:szCs w:val="24"/>
+        </w:rPr>
+        <w:t>React</w:t>
+      </w:r>
+      <w:proofErr w:type="spellEnd"/>
+      <w:r>
+        <w:rPr>
+          <w:rFonts w:ascii="Arial" w:hAnsi="Arial" w:cs="Arial"/>
+          <w:b/>
+          <w:bCs/>
+          <w:sz w:val="24"/>
+          <w:szCs w:val="24"/>
+        </w:rPr>
+        <w:t xml:space="preserve"> </w:t>
+      </w:r>
+      <w:proofErr w:type="spellStart"/>
+      <w:r>
+        <w:rPr>
+          <w:rFonts w:ascii="Arial" w:hAnsi="Arial" w:cs="Arial"/>
+          <w:b/>
+          <w:bCs/>
+          <w:sz w:val="24"/>
+          <w:szCs w:val="24"/>
+        </w:rPr>
+        <w:t>code</w:t>
+      </w:r>
+      <w:proofErr w:type="spellEnd"/>
+      <w:r>
+        <w:rPr>
+          <w:rFonts w:ascii="Arial" w:hAnsi="Arial" w:cs="Arial"/>
+          <w:b/>
+          <w:bCs/>
+          <w:sz w:val="24"/>
+          <w:szCs w:val="24"/>
+        </w:rPr>
+        <w:t xml:space="preserve"> </w:t>
+      </w:r>
+      <w:proofErr w:type="spellStart"/>
+      <w:r>
+        <w:rPr>
+          <w:rFonts w:ascii="Arial" w:hAnsi="Arial" w:cs="Arial"/>
+          <w:b/>
+          <w:bCs/>
+          <w:sz w:val="24"/>
+          <w:szCs w:val="24"/>
+        </w:rPr>
+        <w:t>snippets</w:t>
+      </w:r>
+      <w:proofErr w:type="spellEnd"/>
+      <w:r>
+        <w:rPr>
+          <w:rFonts w:ascii="Arial" w:hAnsi="Arial" w:cs="Arial"/>
+          <w:sz w:val="24"/>
+          <w:szCs w:val="24"/>
+        </w:rPr>
+        <w:t>;</w:t>
+      </w:r>
+    </w:p>
+    <w:p>
+      <w:pPr>
+        <w:jc w:val="both"/>
+        <w:rPr>
+          <w:rFonts w:ascii="Arial" w:hAnsi="Arial" w:cs="Arial"/>
+          <w:sz w:val="24"/>
+          <w:szCs w:val="24"/>
+        </w:rPr>
+      </w:pPr>
+      <w:r>
+        <w:rPr>
+          <w:rFonts w:ascii="Arial" w:hAnsi="Arial" w:cs="Arial"/>
+          <w:sz w:val="24"/>
+          <w:szCs w:val="24"/>
+        </w:rPr>
+        <w:t xml:space="preserve">Essa extensão ajuda com atalhos para programar mais rápido, como o </w:t>
+      </w:r>
+      <w:proofErr w:type="spellStart"/>
+      <w:r>
+        <w:rPr>
+          <w:rFonts w:ascii="Arial" w:hAnsi="Arial" w:cs="Arial"/>
+          <w:b/>
+          <w:bCs/>
+          <w:sz w:val="24"/>
+          <w:szCs w:val="24"/>
+        </w:rPr>
+        <w:t>tsrafce</w:t>
+      </w:r>
+      <w:proofErr w:type="spellEnd"/>
+      <w:r>
+        <w:rPr>
+          <w:rFonts w:ascii="Arial" w:hAnsi="Arial" w:cs="Arial"/>
+          <w:b/>
+          <w:bCs/>
+          <w:sz w:val="24"/>
+          <w:szCs w:val="24"/>
+        </w:rPr>
+        <w:t xml:space="preserve"> (</w:t>
+      </w:r>
+      <w:r>
+        <w:rPr>
+          <w:rFonts w:ascii="Arial" w:hAnsi="Arial" w:cs="Arial"/>
+          <w:sz w:val="24"/>
+          <w:szCs w:val="24"/>
+        </w:rPr>
+        <w:t>cria um componente funcional</w:t>
+      </w:r>
+      <w:r>
+        <w:rPr>
+          <w:rFonts w:ascii="Arial" w:hAnsi="Arial" w:cs="Arial"/>
+          <w:b/>
+          <w:bCs/>
+          <w:sz w:val="24"/>
+          <w:szCs w:val="24"/>
+        </w:rPr>
+        <w:t>)</w:t>
+      </w:r>
+      <w:r>
+        <w:rPr>
+          <w:rFonts w:ascii="Arial" w:hAnsi="Arial" w:cs="Arial"/>
+          <w:sz w:val="24"/>
+          <w:szCs w:val="24"/>
+        </w:rPr>
+        <w:t>;</w:t>
+      </w:r>
+    </w:p>
+    <w:p>
+      <w:pPr>
+        <w:jc w:val="both"/>
+        <w:rPr>
+          <w:rFonts w:ascii="Arial" w:hAnsi="Arial" w:cs="Arial"/>
+          <w:sz w:val="24"/>
+          <w:szCs w:val="24"/>
+        </w:rPr>
+      </w:pPr>
+      <w:proofErr w:type="spellStart"/>
+      <w:r>
+        <w:rPr>
+          <w:rFonts w:ascii="Arial" w:hAnsi="Arial" w:cs="Arial"/>
+          <w:b/>
+          <w:bCs/>
+          <w:sz w:val="24"/>
+          <w:szCs w:val="24"/>
+        </w:rPr>
+        <w:t>tsrafce</w:t>
+      </w:r>
+      <w:proofErr w:type="spellEnd"/>
+      <w:r>
+        <w:rPr>
+          <w:rFonts w:ascii="Arial" w:hAnsi="Arial" w:cs="Arial"/>
+          <w:sz w:val="24"/>
+          <w:szCs w:val="24"/>
+        </w:rPr>
+        <w:t xml:space="preserve">: </w:t>
+      </w:r>
+      <w:proofErr w:type="spellStart"/>
+      <w:r>
+        <w:rPr>
+          <w:rFonts w:ascii="Arial" w:hAnsi="Arial" w:cs="Arial"/>
+          <w:b/>
+          <w:bCs/>
+          <w:sz w:val="24"/>
+          <w:szCs w:val="24"/>
+        </w:rPr>
+        <w:t>ts</w:t>
+      </w:r>
+      <w:proofErr w:type="spellEnd"/>
+      <w:r>
+        <w:rPr>
+          <w:rFonts w:ascii="Arial" w:hAnsi="Arial" w:cs="Arial"/>
+          <w:sz w:val="24"/>
+          <w:szCs w:val="24"/>
+        </w:rPr>
+        <w:t xml:space="preserve"> – </w:t>
+      </w:r>
+      <w:proofErr w:type="spellStart"/>
+      <w:r>
+        <w:rPr>
+          <w:rFonts w:ascii="Arial" w:hAnsi="Arial" w:cs="Arial"/>
+          <w:sz w:val="24"/>
+          <w:szCs w:val="24"/>
+        </w:rPr>
+        <w:t>typescript</w:t>
+      </w:r>
+      <w:proofErr w:type="spellEnd"/>
+    </w:p>
+    <w:p>
+      <w:pPr>
+        <w:ind w:left="708"/>
+        <w:jc w:val="both"/>
+        <w:rPr>
+          <w:rFonts w:ascii="Arial" w:hAnsi="Arial" w:cs="Arial"/>
+          <w:sz w:val="24"/>
+          <w:szCs w:val="24"/>
+        </w:rPr>
+      </w:pPr>
+      <w:r>
+        <w:rPr>
+          <w:rFonts w:ascii="Arial" w:hAnsi="Arial" w:cs="Arial"/>
+          <w:b/>
+          <w:bCs/>
+          <w:sz w:val="24"/>
+          <w:szCs w:val="24"/>
+        </w:rPr>
+        <w:t xml:space="preserve">   </w:t>
+      </w:r>
+      <w:r>
+        <w:rPr>
+          <w:rFonts w:ascii="Arial" w:hAnsi="Arial" w:cs="Arial"/>
+          <w:b/>
+          <w:bCs/>
+          <w:sz w:val="24"/>
+          <w:szCs w:val="24"/>
+        </w:rPr>
+        <w:t>r</w:t>
+      </w:r>
+      <w:r>
+        <w:rPr>
+          <w:rFonts w:ascii="Arial" w:hAnsi="Arial" w:cs="Arial"/>
+          <w:sz w:val="24"/>
+          <w:szCs w:val="24"/>
+        </w:rPr>
+        <w:t xml:space="preserve"> – </w:t>
+      </w:r>
+      <w:proofErr w:type="spellStart"/>
+      <w:r>
+        <w:rPr>
+          <w:rFonts w:ascii="Arial" w:hAnsi="Arial" w:cs="Arial"/>
+          <w:sz w:val="24"/>
+          <w:szCs w:val="24"/>
+        </w:rPr>
+        <w:t>react</w:t>
+      </w:r>
+      <w:proofErr w:type="spellEnd"/>
+    </w:p>
+    <w:p>
+      <w:pPr>
+        <w:ind w:firstLine="708"/>
+        <w:jc w:val="both"/>
+        <w:rPr>
+          <w:rFonts w:ascii="Arial" w:hAnsi="Arial" w:cs="Arial"/>
+          <w:sz w:val="24"/>
+          <w:szCs w:val="24"/>
+        </w:rPr>
+      </w:pPr>
+      <w:r>
+        <w:rPr>
+          <w:rFonts w:ascii="Arial" w:hAnsi="Arial" w:cs="Arial"/>
+          <w:b/>
+          <w:bCs/>
+          <w:sz w:val="24"/>
+          <w:szCs w:val="24"/>
+        </w:rPr>
+        <w:t xml:space="preserve">   </w:t>
+      </w:r>
+      <w:proofErr w:type="spellStart"/>
+      <w:r>
+        <w:rPr>
+          <w:rFonts w:ascii="Arial" w:hAnsi="Arial" w:cs="Arial"/>
+          <w:b/>
+          <w:bCs/>
+          <w:sz w:val="24"/>
+          <w:szCs w:val="24"/>
+        </w:rPr>
+        <w:t>af</w:t>
+      </w:r>
+      <w:proofErr w:type="spellEnd"/>
+      <w:r>
+        <w:rPr>
+          <w:rFonts w:ascii="Arial" w:hAnsi="Arial" w:cs="Arial"/>
+          <w:sz w:val="24"/>
+          <w:szCs w:val="24"/>
+        </w:rPr>
+        <w:t xml:space="preserve"> – </w:t>
+      </w:r>
+      <w:proofErr w:type="spellStart"/>
+      <w:r>
+        <w:rPr>
+          <w:rFonts w:ascii="Arial" w:hAnsi="Arial" w:cs="Arial"/>
+          <w:sz w:val="24"/>
+          <w:szCs w:val="24"/>
+        </w:rPr>
+        <w:t>arrow</w:t>
+      </w:r>
+      <w:proofErr w:type="spellEnd"/>
+      <w:r>
+        <w:rPr>
+          <w:rFonts w:ascii="Arial" w:hAnsi="Arial" w:cs="Arial"/>
+          <w:sz w:val="24"/>
+          <w:szCs w:val="24"/>
+        </w:rPr>
+        <w:t xml:space="preserve"> </w:t>
+      </w:r>
+      <w:proofErr w:type="spellStart"/>
+      <w:r>
+        <w:rPr>
+          <w:rFonts w:ascii="Arial" w:hAnsi="Arial" w:cs="Arial"/>
+          <w:sz w:val="24"/>
+          <w:szCs w:val="24"/>
+        </w:rPr>
+        <w:t>function</w:t>
+      </w:r>
+      <w:proofErr w:type="spellEnd"/>
+    </w:p>
+    <w:p>
+      <w:pPr>
+        <w:ind w:firstLine="708"/>
+        <w:jc w:val="both"/>
+        <w:rPr>
+          <w:rFonts w:ascii="Arial" w:hAnsi="Arial" w:cs="Arial"/>
+          <w:sz w:val="24"/>
+          <w:szCs w:val="24"/>
+        </w:rPr>
+      </w:pPr>
+      <w:r>
+        <w:rPr>
+          <w:rFonts w:ascii="Arial" w:hAnsi="Arial" w:cs="Arial"/>
+          <w:b/>
+          <w:bCs/>
+          <w:sz w:val="24"/>
+          <w:szCs w:val="24"/>
+        </w:rPr>
+        <w:t xml:space="preserve">   </w:t>
+      </w:r>
+      <w:proofErr w:type="spellStart"/>
+      <w:r>
+        <w:rPr>
+          <w:rFonts w:ascii="Arial" w:hAnsi="Arial" w:cs="Arial"/>
+          <w:b/>
+          <w:bCs/>
+          <w:sz w:val="24"/>
+          <w:szCs w:val="24"/>
+        </w:rPr>
+        <w:t>ce</w:t>
+      </w:r>
+      <w:proofErr w:type="spellEnd"/>
+      <w:r>
+        <w:rPr>
+          <w:rFonts w:ascii="Arial" w:hAnsi="Arial" w:cs="Arial"/>
+          <w:sz w:val="24"/>
+          <w:szCs w:val="24"/>
+        </w:rPr>
+        <w:t xml:space="preserve"> – componente</w:t>
+      </w:r>
+    </w:p>
+    <w:p>
+      <w:pPr>
+        <w:jc w:val="both"/>
+        <w:rPr>
+          <w:rFonts w:ascii="Arial" w:hAnsi="Arial" w:cs="Arial"/>
+          <w:sz w:val="24"/>
+          <w:szCs w:val="24"/>
+        </w:rPr>
+      </w:pPr>
+    </w:p>
+    <w:p>
+      <w:pPr>
+        <w:jc w:val="both"/>
+        <w:rPr>
+          <w:rFonts w:ascii="Arial" w:hAnsi="Arial" w:cs="Arial"/>
+          <w:sz w:val="24"/>
+          <w:szCs w:val="24"/>
+        </w:rPr>
+      </w:pPr>
+      <w:r>
+        <w:rPr>
+          <w:rFonts w:ascii="Arial" w:hAnsi="Arial" w:cs="Arial"/>
+          <w:sz w:val="24"/>
+          <w:szCs w:val="24"/>
+        </w:rPr>
+        <w:t>Tornando assim, o dia a dia mais simples.</w:t>
+      </w:r>
+    </w:p>
+    <w:p>
+      <w:pPr>
+        <w:jc w:val="both"/>
+        <w:rPr>
+          <w:rFonts w:ascii="Arial" w:hAnsi="Arial" w:cs="Arial"/>
+          <w:sz w:val="24"/>
+          <w:szCs w:val="24"/>
+        </w:rPr>
+      </w:pPr>
     </w:p>
     <w:p>
       <w:pPr>

</xml_diff>

<commit_message>
consumindo context - concluindo seção
</commit_message>
<xml_diff>
--- a/TypeScript/TypeScript.docx
+++ b/TypeScript/TypeScript.docx
@@ -14061,6 +14061,2077 @@
           <w14:ligatures w14:val="none"/>
         </w:rPr>
       </w:pPr>
+    </w:p>
+    <w:p>
+      <w:pPr>
+        <w:spacing w:line="240" w:lineRule="auto"/>
+        <w:jc w:val="both"/>
+        <w:rPr>
+          <w:rFonts w:ascii="Arial" w:hAnsi="Arial" w:cs="Arial"/>
+          <w:sz w:val="24"/>
+          <w:szCs w:val="24"/>
+        </w:rPr>
+      </w:pPr>
+    </w:p>
+    <w:p>
+      <w:pPr>
+        <w:spacing w:line="240" w:lineRule="auto"/>
+        <w:jc w:val="both"/>
+        <w:rPr>
+          <w:rFonts w:ascii="Arial" w:hAnsi="Arial" w:cs="Arial"/>
+          <w:b/>
+          <w:bCs/>
+          <w:sz w:val="24"/>
+          <w:szCs w:val="24"/>
+        </w:rPr>
+      </w:pPr>
+      <w:r>
+        <w:rPr>
+          <w:rFonts w:ascii="Arial" w:hAnsi="Arial" w:cs="Arial"/>
+          <w:b/>
+          <w:bCs/>
+          <w:sz w:val="24"/>
+          <w:szCs w:val="24"/>
+        </w:rPr>
+        <w:t xml:space="preserve">Consumindo o dado do contexto (consumindo </w:t>
+      </w:r>
+      <w:proofErr w:type="spellStart"/>
+      <w:r>
+        <w:rPr>
+          <w:rFonts w:ascii="Arial" w:hAnsi="Arial" w:cs="Arial"/>
+          <w:b/>
+          <w:bCs/>
+          <w:sz w:val="24"/>
+          <w:szCs w:val="24"/>
+        </w:rPr>
+        <w:t>context</w:t>
+      </w:r>
+      <w:proofErr w:type="spellEnd"/>
+      <w:r>
+        <w:rPr>
+          <w:rFonts w:ascii="Arial" w:hAnsi="Arial" w:cs="Arial"/>
+          <w:b/>
+          <w:bCs/>
+          <w:sz w:val="24"/>
+          <w:szCs w:val="24"/>
+        </w:rPr>
+        <w:t>)</w:t>
+      </w:r>
+    </w:p>
+    <w:p>
+      <w:pPr>
+        <w:spacing w:line="240" w:lineRule="auto"/>
+        <w:jc w:val="both"/>
+        <w:rPr>
+          <w:rFonts w:ascii="Arial" w:hAnsi="Arial" w:cs="Arial"/>
+          <w:sz w:val="24"/>
+          <w:szCs w:val="24"/>
+        </w:rPr>
+      </w:pPr>
+      <w:r>
+        <w:rPr>
+          <w:rFonts w:ascii="Arial" w:hAnsi="Arial" w:cs="Arial"/>
+          <w:sz w:val="24"/>
+          <w:szCs w:val="24"/>
+        </w:rPr>
+        <w:t xml:space="preserve">Será preciso utilizar um </w:t>
+      </w:r>
+      <w:proofErr w:type="spellStart"/>
+      <w:r>
+        <w:rPr>
+          <w:rFonts w:ascii="Arial" w:hAnsi="Arial" w:cs="Arial"/>
+          <w:sz w:val="24"/>
+          <w:szCs w:val="24"/>
+        </w:rPr>
+        <w:t>hook</w:t>
+      </w:r>
+      <w:proofErr w:type="spellEnd"/>
+      <w:r>
+        <w:rPr>
+          <w:rFonts w:ascii="Arial" w:hAnsi="Arial" w:cs="Arial"/>
+          <w:sz w:val="24"/>
+          <w:szCs w:val="24"/>
+        </w:rPr>
+        <w:t xml:space="preserve">: </w:t>
+      </w:r>
+      <w:proofErr w:type="spellStart"/>
+      <w:r>
+        <w:rPr>
+          <w:rFonts w:ascii="Arial" w:hAnsi="Arial" w:cs="Arial"/>
+          <w:sz w:val="24"/>
+          <w:szCs w:val="24"/>
+        </w:rPr>
+        <w:t>useContext</w:t>
+      </w:r>
+      <w:proofErr w:type="spellEnd"/>
+      <w:r>
+        <w:rPr>
+          <w:rFonts w:ascii="Arial" w:hAnsi="Arial" w:cs="Arial"/>
+          <w:sz w:val="24"/>
+          <w:szCs w:val="24"/>
+        </w:rPr>
+        <w:t>;</w:t>
+      </w:r>
+    </w:p>
+    <w:p>
+      <w:pPr>
+        <w:spacing w:line="240" w:lineRule="auto"/>
+        <w:jc w:val="both"/>
+        <w:rPr>
+          <w:rFonts w:ascii="Arial" w:hAnsi="Arial" w:cs="Arial"/>
+          <w:sz w:val="24"/>
+          <w:szCs w:val="24"/>
+        </w:rPr>
+      </w:pPr>
+      <w:r>
+        <w:rPr>
+          <w:rFonts w:ascii="Arial" w:hAnsi="Arial" w:cs="Arial"/>
+          <w:sz w:val="24"/>
+          <w:szCs w:val="24"/>
+        </w:rPr>
+        <w:t>A partir dele, será possível extrair dados e assim utilizar em um componente.</w:t>
+      </w:r>
+    </w:p>
+    <w:p>
+      <w:pPr>
+        <w:spacing w:line="240" w:lineRule="auto"/>
+        <w:jc w:val="both"/>
+        <w:rPr>
+          <w:rFonts w:ascii="Arial" w:hAnsi="Arial" w:cs="Arial"/>
+          <w:b/>
+          <w:bCs/>
+          <w:i/>
+          <w:iCs/>
+          <w:sz w:val="24"/>
+          <w:szCs w:val="24"/>
+        </w:rPr>
+      </w:pPr>
+      <w:proofErr w:type="spellStart"/>
+      <w:r>
+        <w:rPr>
+          <w:rFonts w:ascii="Arial" w:hAnsi="Arial" w:cs="Arial"/>
+          <w:b/>
+          <w:bCs/>
+          <w:i/>
+          <w:iCs/>
+          <w:sz w:val="24"/>
+          <w:szCs w:val="24"/>
+        </w:rPr>
+        <w:t>App.tsx</w:t>
+      </w:r>
+      <w:proofErr w:type="spellEnd"/>
+    </w:p>
+    <w:p>
+      <w:pPr>
+        <w:shd w:val="clear" w:color="auto" w:fill="1F1F1F"/>
+        <w:spacing w:after="0" w:line="240" w:lineRule="auto"/>
+        <w:rPr>
+          <w:rFonts w:ascii="Consolas" w:eastAsia="Times New Roman" w:hAnsi="Consolas" w:cs="Times New Roman"/>
+          <w:color w:val="CCCCCC"/>
+          <w:kern w:val="0"/>
+          <w:sz w:val="14"/>
+          <w:szCs w:val="14"/>
+          <w:lang w:eastAsia="pt-BR"/>
+          <w14:ligatures w14:val="none"/>
+        </w:rPr>
+      </w:pPr>
+      <w:r>
+        <w:rPr>
+          <w:rFonts w:ascii="Consolas" w:eastAsia="Times New Roman" w:hAnsi="Consolas" w:cs="Times New Roman"/>
+          <w:color w:val="6A9955"/>
+          <w:kern w:val="0"/>
+          <w:sz w:val="14"/>
+          <w:szCs w:val="14"/>
+          <w:lang w:eastAsia="pt-BR"/>
+          <w14:ligatures w14:val="none"/>
+        </w:rPr>
+        <w:t>//10 - utilizando contexto</w:t>
+      </w:r>
+    </w:p>
+    <w:p>
+      <w:pPr>
+        <w:shd w:val="clear" w:color="auto" w:fill="1F1F1F"/>
+        <w:spacing w:after="0" w:line="240" w:lineRule="auto"/>
+        <w:rPr>
+          <w:rFonts w:ascii="Consolas" w:eastAsia="Times New Roman" w:hAnsi="Consolas" w:cs="Times New Roman"/>
+          <w:color w:val="CCCCCC"/>
+          <w:kern w:val="0"/>
+          <w:sz w:val="14"/>
+          <w:szCs w:val="14"/>
+          <w:lang w:eastAsia="pt-BR"/>
+          <w14:ligatures w14:val="none"/>
+        </w:rPr>
+      </w:pPr>
+      <w:proofErr w:type="spellStart"/>
+      <w:r>
+        <w:rPr>
+          <w:rFonts w:ascii="Consolas" w:eastAsia="Times New Roman" w:hAnsi="Consolas" w:cs="Times New Roman"/>
+          <w:color w:val="C586C0"/>
+          <w:kern w:val="0"/>
+          <w:sz w:val="14"/>
+          <w:szCs w:val="14"/>
+          <w:lang w:eastAsia="pt-BR"/>
+          <w14:ligatures w14:val="none"/>
+        </w:rPr>
+        <w:t>import</w:t>
+      </w:r>
+      <w:proofErr w:type="spellEnd"/>
+      <w:r>
+        <w:rPr>
+          <w:rFonts w:ascii="Consolas" w:eastAsia="Times New Roman" w:hAnsi="Consolas" w:cs="Times New Roman"/>
+          <w:color w:val="CCCCCC"/>
+          <w:kern w:val="0"/>
+          <w:sz w:val="14"/>
+          <w:szCs w:val="14"/>
+          <w:lang w:eastAsia="pt-BR"/>
+          <w14:ligatures w14:val="none"/>
+        </w:rPr>
+        <w:t xml:space="preserve"> </w:t>
+      </w:r>
+      <w:proofErr w:type="spellStart"/>
+      <w:r>
+        <w:rPr>
+          <w:rFonts w:ascii="Consolas" w:eastAsia="Times New Roman" w:hAnsi="Consolas" w:cs="Times New Roman"/>
+          <w:color w:val="9CDCFE"/>
+          <w:kern w:val="0"/>
+          <w:sz w:val="14"/>
+          <w:szCs w:val="14"/>
+          <w:lang w:eastAsia="pt-BR"/>
+          <w14:ligatures w14:val="none"/>
+        </w:rPr>
+        <w:t>Context</w:t>
+      </w:r>
+      <w:proofErr w:type="spellEnd"/>
+      <w:r>
+        <w:rPr>
+          <w:rFonts w:ascii="Consolas" w:eastAsia="Times New Roman" w:hAnsi="Consolas" w:cs="Times New Roman"/>
+          <w:color w:val="CCCCCC"/>
+          <w:kern w:val="0"/>
+          <w:sz w:val="14"/>
+          <w:szCs w:val="14"/>
+          <w:lang w:eastAsia="pt-BR"/>
+          <w14:ligatures w14:val="none"/>
+        </w:rPr>
+        <w:t xml:space="preserve"> </w:t>
+      </w:r>
+      <w:proofErr w:type="spellStart"/>
+      <w:r>
+        <w:rPr>
+          <w:rFonts w:ascii="Consolas" w:eastAsia="Times New Roman" w:hAnsi="Consolas" w:cs="Times New Roman"/>
+          <w:color w:val="C586C0"/>
+          <w:kern w:val="0"/>
+          <w:sz w:val="14"/>
+          <w:szCs w:val="14"/>
+          <w:lang w:eastAsia="pt-BR"/>
+          <w14:ligatures w14:val="none"/>
+        </w:rPr>
+        <w:t>from</w:t>
+      </w:r>
+      <w:proofErr w:type="spellEnd"/>
+      <w:r>
+        <w:rPr>
+          <w:rFonts w:ascii="Consolas" w:eastAsia="Times New Roman" w:hAnsi="Consolas" w:cs="Times New Roman"/>
+          <w:color w:val="CCCCCC"/>
+          <w:kern w:val="0"/>
+          <w:sz w:val="14"/>
+          <w:szCs w:val="14"/>
+          <w:lang w:eastAsia="pt-BR"/>
+          <w14:ligatures w14:val="none"/>
+        </w:rPr>
+        <w:t xml:space="preserve"> </w:t>
+      </w:r>
+      <w:proofErr w:type="gramStart"/>
+      <w:r>
+        <w:rPr>
+          <w:rFonts w:ascii="Consolas" w:eastAsia="Times New Roman" w:hAnsi="Consolas" w:cs="Times New Roman"/>
+          <w:color w:val="CE9178"/>
+          <w:kern w:val="0"/>
+          <w:sz w:val="14"/>
+          <w:szCs w:val="14"/>
+          <w:lang w:eastAsia="pt-BR"/>
+          <w14:ligatures w14:val="none"/>
+        </w:rPr>
+        <w:t>'./</w:t>
+      </w:r>
+      <w:proofErr w:type="spellStart"/>
+      <w:proofErr w:type="gramEnd"/>
+      <w:r>
+        <w:rPr>
+          <w:rFonts w:ascii="Consolas" w:eastAsia="Times New Roman" w:hAnsi="Consolas" w:cs="Times New Roman"/>
+          <w:color w:val="CE9178"/>
+          <w:kern w:val="0"/>
+          <w:sz w:val="14"/>
+          <w:szCs w:val="14"/>
+          <w:lang w:eastAsia="pt-BR"/>
+          <w14:ligatures w14:val="none"/>
+        </w:rPr>
+        <w:t>components</w:t>
+      </w:r>
+      <w:proofErr w:type="spellEnd"/>
+      <w:r>
+        <w:rPr>
+          <w:rFonts w:ascii="Consolas" w:eastAsia="Times New Roman" w:hAnsi="Consolas" w:cs="Times New Roman"/>
+          <w:color w:val="CE9178"/>
+          <w:kern w:val="0"/>
+          <w:sz w:val="14"/>
+          <w:szCs w:val="14"/>
+          <w:lang w:eastAsia="pt-BR"/>
+          <w14:ligatures w14:val="none"/>
+        </w:rPr>
+        <w:t>/</w:t>
+      </w:r>
+      <w:proofErr w:type="spellStart"/>
+      <w:r>
+        <w:rPr>
+          <w:rFonts w:ascii="Consolas" w:eastAsia="Times New Roman" w:hAnsi="Consolas" w:cs="Times New Roman"/>
+          <w:color w:val="CE9178"/>
+          <w:kern w:val="0"/>
+          <w:sz w:val="14"/>
+          <w:szCs w:val="14"/>
+          <w:lang w:eastAsia="pt-BR"/>
+          <w14:ligatures w14:val="none"/>
+        </w:rPr>
+        <w:t>Context</w:t>
+      </w:r>
+      <w:proofErr w:type="spellEnd"/>
+      <w:r>
+        <w:rPr>
+          <w:rFonts w:ascii="Consolas" w:eastAsia="Times New Roman" w:hAnsi="Consolas" w:cs="Times New Roman"/>
+          <w:color w:val="CE9178"/>
+          <w:kern w:val="0"/>
+          <w:sz w:val="14"/>
+          <w:szCs w:val="14"/>
+          <w:lang w:eastAsia="pt-BR"/>
+          <w14:ligatures w14:val="none"/>
+        </w:rPr>
+        <w:t>'</w:t>
+      </w:r>
+    </w:p>
+    <w:p>
+      <w:pPr>
+        <w:shd w:val="clear" w:color="auto" w:fill="1F1F1F"/>
+        <w:spacing w:after="0" w:line="240" w:lineRule="auto"/>
+        <w:rPr>
+          <w:rFonts w:ascii="Consolas" w:eastAsia="Times New Roman" w:hAnsi="Consolas" w:cs="Times New Roman"/>
+          <w:color w:val="CCCCCC"/>
+          <w:kern w:val="0"/>
+          <w:sz w:val="14"/>
+          <w:szCs w:val="14"/>
+          <w:lang w:eastAsia="pt-BR"/>
+          <w14:ligatures w14:val="none"/>
+        </w:rPr>
+      </w:pPr>
+    </w:p>
+    <w:p>
+      <w:pPr>
+        <w:shd w:val="clear" w:color="auto" w:fill="1F1F1F"/>
+        <w:spacing w:after="0" w:line="240" w:lineRule="auto"/>
+        <w:rPr>
+          <w:rFonts w:ascii="Consolas" w:eastAsia="Times New Roman" w:hAnsi="Consolas" w:cs="Times New Roman"/>
+          <w:color w:val="CCCCCC"/>
+          <w:kern w:val="0"/>
+          <w:sz w:val="14"/>
+          <w:szCs w:val="14"/>
+          <w:lang w:eastAsia="pt-BR"/>
+          <w14:ligatures w14:val="none"/>
+        </w:rPr>
+      </w:pPr>
+      <w:r>
+        <w:rPr>
+          <w:rFonts w:ascii="Consolas" w:eastAsia="Times New Roman" w:hAnsi="Consolas" w:cs="Times New Roman"/>
+          <w:color w:val="CCCCCC"/>
+          <w:kern w:val="0"/>
+          <w:sz w:val="14"/>
+          <w:szCs w:val="14"/>
+          <w:lang w:eastAsia="pt-BR"/>
+          <w14:ligatures w14:val="none"/>
+        </w:rPr>
+        <w:t> </w:t>
+      </w:r>
+      <w:r>
+        <w:rPr>
+          <w:rFonts w:ascii="Consolas" w:eastAsia="Times New Roman" w:hAnsi="Consolas" w:cs="Times New Roman"/>
+          <w:color w:val="808080"/>
+          <w:kern w:val="0"/>
+          <w:sz w:val="14"/>
+          <w:szCs w:val="14"/>
+          <w:lang w:eastAsia="pt-BR"/>
+          <w14:ligatures w14:val="none"/>
+        </w:rPr>
+        <w:t>&lt;</w:t>
+      </w:r>
+      <w:proofErr w:type="spellStart"/>
+      <w:r>
+        <w:rPr>
+          <w:rFonts w:ascii="Consolas" w:eastAsia="Times New Roman" w:hAnsi="Consolas" w:cs="Times New Roman"/>
+          <w:color w:val="4EC9B0"/>
+          <w:kern w:val="0"/>
+          <w:sz w:val="14"/>
+          <w:szCs w:val="14"/>
+          <w:lang w:eastAsia="pt-BR"/>
+          <w14:ligatures w14:val="none"/>
+        </w:rPr>
+        <w:t>Context</w:t>
+      </w:r>
+      <w:proofErr w:type="spellEnd"/>
+      <w:r>
+        <w:rPr>
+          <w:rFonts w:ascii="Consolas" w:eastAsia="Times New Roman" w:hAnsi="Consolas" w:cs="Times New Roman"/>
+          <w:color w:val="CCCCCC"/>
+          <w:kern w:val="0"/>
+          <w:sz w:val="14"/>
+          <w:szCs w:val="14"/>
+          <w:lang w:eastAsia="pt-BR"/>
+          <w14:ligatures w14:val="none"/>
+        </w:rPr>
+        <w:t xml:space="preserve"> </w:t>
+      </w:r>
+      <w:r>
+        <w:rPr>
+          <w:rFonts w:ascii="Consolas" w:eastAsia="Times New Roman" w:hAnsi="Consolas" w:cs="Times New Roman"/>
+          <w:color w:val="808080"/>
+          <w:kern w:val="0"/>
+          <w:sz w:val="14"/>
+          <w:szCs w:val="14"/>
+          <w:lang w:eastAsia="pt-BR"/>
+          <w14:ligatures w14:val="none"/>
+        </w:rPr>
+        <w:t>/&gt;</w:t>
+      </w:r>
+    </w:p>
+    <w:p>
+      <w:pPr>
+        <w:spacing w:line="240" w:lineRule="auto"/>
+        <w:jc w:val="both"/>
+        <w:rPr>
+          <w:rFonts w:ascii="Arial" w:hAnsi="Arial" w:cs="Arial"/>
+          <w:sz w:val="24"/>
+          <w:szCs w:val="24"/>
+        </w:rPr>
+      </w:pPr>
+    </w:p>
+    <w:p>
+      <w:pPr>
+        <w:shd w:val="clear" w:color="auto" w:fill="1F1F1F"/>
+        <w:spacing w:after="0" w:line="240" w:lineRule="auto"/>
+        <w:rPr>
+          <w:rFonts w:ascii="Consolas" w:eastAsia="Times New Roman" w:hAnsi="Consolas" w:cs="Times New Roman"/>
+          <w:color w:val="CCCCCC"/>
+          <w:kern w:val="0"/>
+          <w:sz w:val="14"/>
+          <w:szCs w:val="14"/>
+          <w:lang w:eastAsia="pt-BR"/>
+          <w14:ligatures w14:val="none"/>
+        </w:rPr>
+      </w:pPr>
+      <w:proofErr w:type="spellStart"/>
+      <w:r>
+        <w:rPr>
+          <w:rFonts w:ascii="Consolas" w:eastAsia="Times New Roman" w:hAnsi="Consolas" w:cs="Times New Roman"/>
+          <w:color w:val="C586C0"/>
+          <w:kern w:val="0"/>
+          <w:sz w:val="14"/>
+          <w:szCs w:val="14"/>
+          <w:lang w:eastAsia="pt-BR"/>
+          <w14:ligatures w14:val="none"/>
+        </w:rPr>
+        <w:t>import</w:t>
+      </w:r>
+      <w:proofErr w:type="spellEnd"/>
+      <w:r>
+        <w:rPr>
+          <w:rFonts w:ascii="Consolas" w:eastAsia="Times New Roman" w:hAnsi="Consolas" w:cs="Times New Roman"/>
+          <w:color w:val="CCCCCC"/>
+          <w:kern w:val="0"/>
+          <w:sz w:val="14"/>
+          <w:szCs w:val="14"/>
+          <w:lang w:eastAsia="pt-BR"/>
+          <w14:ligatures w14:val="none"/>
+        </w:rPr>
+        <w:t xml:space="preserve"> </w:t>
+      </w:r>
+      <w:proofErr w:type="spellStart"/>
+      <w:r>
+        <w:rPr>
+          <w:rFonts w:ascii="Consolas" w:eastAsia="Times New Roman" w:hAnsi="Consolas" w:cs="Times New Roman"/>
+          <w:color w:val="9CDCFE"/>
+          <w:kern w:val="0"/>
+          <w:sz w:val="14"/>
+          <w:szCs w:val="14"/>
+          <w:lang w:eastAsia="pt-BR"/>
+          <w14:ligatures w14:val="none"/>
+        </w:rPr>
+        <w:t>React</w:t>
+      </w:r>
+      <w:proofErr w:type="spellEnd"/>
+      <w:r>
+        <w:rPr>
+          <w:rFonts w:ascii="Consolas" w:eastAsia="Times New Roman" w:hAnsi="Consolas" w:cs="Times New Roman"/>
+          <w:color w:val="CCCCCC"/>
+          <w:kern w:val="0"/>
+          <w:sz w:val="14"/>
+          <w:szCs w:val="14"/>
+          <w:lang w:eastAsia="pt-BR"/>
+          <w14:ligatures w14:val="none"/>
+        </w:rPr>
+        <w:t xml:space="preserve">, </w:t>
+      </w:r>
+      <w:proofErr w:type="gramStart"/>
+      <w:r>
+        <w:rPr>
+          <w:rFonts w:ascii="Consolas" w:eastAsia="Times New Roman" w:hAnsi="Consolas" w:cs="Times New Roman"/>
+          <w:color w:val="CCCCCC"/>
+          <w:kern w:val="0"/>
+          <w:sz w:val="14"/>
+          <w:szCs w:val="14"/>
+          <w:lang w:eastAsia="pt-BR"/>
+          <w14:ligatures w14:val="none"/>
+        </w:rPr>
+        <w:t xml:space="preserve">{ </w:t>
+      </w:r>
+      <w:proofErr w:type="spellStart"/>
+      <w:r>
+        <w:rPr>
+          <w:rFonts w:ascii="Consolas" w:eastAsia="Times New Roman" w:hAnsi="Consolas" w:cs="Times New Roman"/>
+          <w:color w:val="9CDCFE"/>
+          <w:kern w:val="0"/>
+          <w:sz w:val="14"/>
+          <w:szCs w:val="14"/>
+          <w:lang w:eastAsia="pt-BR"/>
+          <w14:ligatures w14:val="none"/>
+        </w:rPr>
+        <w:t>useContext</w:t>
+      </w:r>
+      <w:proofErr w:type="spellEnd"/>
+      <w:proofErr w:type="gramEnd"/>
+      <w:r>
+        <w:rPr>
+          <w:rFonts w:ascii="Consolas" w:eastAsia="Times New Roman" w:hAnsi="Consolas" w:cs="Times New Roman"/>
+          <w:color w:val="CCCCCC"/>
+          <w:kern w:val="0"/>
+          <w:sz w:val="14"/>
+          <w:szCs w:val="14"/>
+          <w:lang w:eastAsia="pt-BR"/>
+          <w14:ligatures w14:val="none"/>
+        </w:rPr>
+        <w:t xml:space="preserve"> } </w:t>
+      </w:r>
+      <w:proofErr w:type="spellStart"/>
+      <w:r>
+        <w:rPr>
+          <w:rFonts w:ascii="Consolas" w:eastAsia="Times New Roman" w:hAnsi="Consolas" w:cs="Times New Roman"/>
+          <w:color w:val="C586C0"/>
+          <w:kern w:val="0"/>
+          <w:sz w:val="14"/>
+          <w:szCs w:val="14"/>
+          <w:lang w:eastAsia="pt-BR"/>
+          <w14:ligatures w14:val="none"/>
+        </w:rPr>
+        <w:t>from</w:t>
+      </w:r>
+      <w:proofErr w:type="spellEnd"/>
+      <w:r>
+        <w:rPr>
+          <w:rFonts w:ascii="Consolas" w:eastAsia="Times New Roman" w:hAnsi="Consolas" w:cs="Times New Roman"/>
+          <w:color w:val="CCCCCC"/>
+          <w:kern w:val="0"/>
+          <w:sz w:val="14"/>
+          <w:szCs w:val="14"/>
+          <w:lang w:eastAsia="pt-BR"/>
+          <w14:ligatures w14:val="none"/>
+        </w:rPr>
+        <w:t xml:space="preserve"> </w:t>
+      </w:r>
+      <w:r>
+        <w:rPr>
+          <w:rFonts w:ascii="Consolas" w:eastAsia="Times New Roman" w:hAnsi="Consolas" w:cs="Times New Roman"/>
+          <w:color w:val="CE9178"/>
+          <w:kern w:val="0"/>
+          <w:sz w:val="14"/>
+          <w:szCs w:val="14"/>
+          <w:lang w:eastAsia="pt-BR"/>
+          <w14:ligatures w14:val="none"/>
+        </w:rPr>
+        <w:t>"</w:t>
+      </w:r>
+      <w:proofErr w:type="spellStart"/>
+      <w:r>
+        <w:rPr>
+          <w:rFonts w:ascii="Consolas" w:eastAsia="Times New Roman" w:hAnsi="Consolas" w:cs="Times New Roman"/>
+          <w:color w:val="CE9178"/>
+          <w:kern w:val="0"/>
+          <w:sz w:val="14"/>
+          <w:szCs w:val="14"/>
+          <w:lang w:eastAsia="pt-BR"/>
+          <w14:ligatures w14:val="none"/>
+        </w:rPr>
+        <w:t>react</w:t>
+      </w:r>
+      <w:proofErr w:type="spellEnd"/>
+      <w:r>
+        <w:rPr>
+          <w:rFonts w:ascii="Consolas" w:eastAsia="Times New Roman" w:hAnsi="Consolas" w:cs="Times New Roman"/>
+          <w:color w:val="CE9178"/>
+          <w:kern w:val="0"/>
+          <w:sz w:val="14"/>
+          <w:szCs w:val="14"/>
+          <w:lang w:eastAsia="pt-BR"/>
+          <w14:ligatures w14:val="none"/>
+        </w:rPr>
+        <w:t>"</w:t>
+      </w:r>
+      <w:r>
+        <w:rPr>
+          <w:rFonts w:ascii="Consolas" w:eastAsia="Times New Roman" w:hAnsi="Consolas" w:cs="Times New Roman"/>
+          <w:color w:val="CCCCCC"/>
+          <w:kern w:val="0"/>
+          <w:sz w:val="14"/>
+          <w:szCs w:val="14"/>
+          <w:lang w:eastAsia="pt-BR"/>
+          <w14:ligatures w14:val="none"/>
+        </w:rPr>
+        <w:t>;</w:t>
+      </w:r>
+    </w:p>
+    <w:p>
+      <w:pPr>
+        <w:shd w:val="clear" w:color="auto" w:fill="1F1F1F"/>
+        <w:spacing w:after="0" w:line="240" w:lineRule="auto"/>
+        <w:rPr>
+          <w:rFonts w:ascii="Consolas" w:eastAsia="Times New Roman" w:hAnsi="Consolas" w:cs="Times New Roman"/>
+          <w:color w:val="CCCCCC"/>
+          <w:kern w:val="0"/>
+          <w:sz w:val="14"/>
+          <w:szCs w:val="14"/>
+          <w:lang w:eastAsia="pt-BR"/>
+          <w14:ligatures w14:val="none"/>
+        </w:rPr>
+      </w:pPr>
+      <w:proofErr w:type="spellStart"/>
+      <w:r>
+        <w:rPr>
+          <w:rFonts w:ascii="Consolas" w:eastAsia="Times New Roman" w:hAnsi="Consolas" w:cs="Times New Roman"/>
+          <w:color w:val="C586C0"/>
+          <w:kern w:val="0"/>
+          <w:sz w:val="14"/>
+          <w:szCs w:val="14"/>
+          <w:lang w:eastAsia="pt-BR"/>
+          <w14:ligatures w14:val="none"/>
+        </w:rPr>
+        <w:t>import</w:t>
+      </w:r>
+      <w:proofErr w:type="spellEnd"/>
+      <w:r>
+        <w:rPr>
+          <w:rFonts w:ascii="Consolas" w:eastAsia="Times New Roman" w:hAnsi="Consolas" w:cs="Times New Roman"/>
+          <w:color w:val="CCCCCC"/>
+          <w:kern w:val="0"/>
+          <w:sz w:val="14"/>
+          <w:szCs w:val="14"/>
+          <w:lang w:eastAsia="pt-BR"/>
+          <w14:ligatures w14:val="none"/>
+        </w:rPr>
+        <w:t xml:space="preserve"> </w:t>
+      </w:r>
+      <w:proofErr w:type="gramStart"/>
+      <w:r>
+        <w:rPr>
+          <w:rFonts w:ascii="Consolas" w:eastAsia="Times New Roman" w:hAnsi="Consolas" w:cs="Times New Roman"/>
+          <w:color w:val="CCCCCC"/>
+          <w:kern w:val="0"/>
+          <w:sz w:val="14"/>
+          <w:szCs w:val="14"/>
+          <w:lang w:eastAsia="pt-BR"/>
+          <w14:ligatures w14:val="none"/>
+        </w:rPr>
+        <w:t xml:space="preserve">{ </w:t>
+      </w:r>
+      <w:proofErr w:type="spellStart"/>
+      <w:r>
+        <w:rPr>
+          <w:rFonts w:ascii="Consolas" w:eastAsia="Times New Roman" w:hAnsi="Consolas" w:cs="Times New Roman"/>
+          <w:color w:val="9CDCFE"/>
+          <w:kern w:val="0"/>
+          <w:sz w:val="14"/>
+          <w:szCs w:val="14"/>
+          <w:lang w:eastAsia="pt-BR"/>
+          <w14:ligatures w14:val="none"/>
+        </w:rPr>
+        <w:t>AppContext</w:t>
+      </w:r>
+      <w:proofErr w:type="spellEnd"/>
+      <w:proofErr w:type="gramEnd"/>
+      <w:r>
+        <w:rPr>
+          <w:rFonts w:ascii="Consolas" w:eastAsia="Times New Roman" w:hAnsi="Consolas" w:cs="Times New Roman"/>
+          <w:color w:val="CCCCCC"/>
+          <w:kern w:val="0"/>
+          <w:sz w:val="14"/>
+          <w:szCs w:val="14"/>
+          <w:lang w:eastAsia="pt-BR"/>
+          <w14:ligatures w14:val="none"/>
+        </w:rPr>
+        <w:t xml:space="preserve"> } </w:t>
+      </w:r>
+      <w:proofErr w:type="spellStart"/>
+      <w:r>
+        <w:rPr>
+          <w:rFonts w:ascii="Consolas" w:eastAsia="Times New Roman" w:hAnsi="Consolas" w:cs="Times New Roman"/>
+          <w:color w:val="C586C0"/>
+          <w:kern w:val="0"/>
+          <w:sz w:val="14"/>
+          <w:szCs w:val="14"/>
+          <w:lang w:eastAsia="pt-BR"/>
+          <w14:ligatures w14:val="none"/>
+        </w:rPr>
+        <w:t>from</w:t>
+      </w:r>
+      <w:proofErr w:type="spellEnd"/>
+      <w:r>
+        <w:rPr>
+          <w:rFonts w:ascii="Consolas" w:eastAsia="Times New Roman" w:hAnsi="Consolas" w:cs="Times New Roman"/>
+          <w:color w:val="CCCCCC"/>
+          <w:kern w:val="0"/>
+          <w:sz w:val="14"/>
+          <w:szCs w:val="14"/>
+          <w:lang w:eastAsia="pt-BR"/>
+          <w14:ligatures w14:val="none"/>
+        </w:rPr>
+        <w:t xml:space="preserve"> </w:t>
+      </w:r>
+      <w:r>
+        <w:rPr>
+          <w:rFonts w:ascii="Consolas" w:eastAsia="Times New Roman" w:hAnsi="Consolas" w:cs="Times New Roman"/>
+          <w:color w:val="CE9178"/>
+          <w:kern w:val="0"/>
+          <w:sz w:val="14"/>
+          <w:szCs w:val="14"/>
+          <w:lang w:eastAsia="pt-BR"/>
+          <w14:ligatures w14:val="none"/>
+        </w:rPr>
+        <w:t>"../App"</w:t>
+      </w:r>
+      <w:r>
+        <w:rPr>
+          <w:rFonts w:ascii="Consolas" w:eastAsia="Times New Roman" w:hAnsi="Consolas" w:cs="Times New Roman"/>
+          <w:color w:val="CCCCCC"/>
+          <w:kern w:val="0"/>
+          <w:sz w:val="14"/>
+          <w:szCs w:val="14"/>
+          <w:lang w:eastAsia="pt-BR"/>
+          <w14:ligatures w14:val="none"/>
+        </w:rPr>
+        <w:t>;</w:t>
+      </w:r>
+    </w:p>
+    <w:p>
+      <w:pPr>
+        <w:shd w:val="clear" w:color="auto" w:fill="1F1F1F"/>
+        <w:spacing w:after="0" w:line="240" w:lineRule="auto"/>
+        <w:rPr>
+          <w:rFonts w:ascii="Consolas" w:eastAsia="Times New Roman" w:hAnsi="Consolas" w:cs="Times New Roman"/>
+          <w:color w:val="CCCCCC"/>
+          <w:kern w:val="0"/>
+          <w:sz w:val="14"/>
+          <w:szCs w:val="14"/>
+          <w:lang w:eastAsia="pt-BR"/>
+          <w14:ligatures w14:val="none"/>
+        </w:rPr>
+      </w:pPr>
+    </w:p>
+    <w:p>
+      <w:pPr>
+        <w:shd w:val="clear" w:color="auto" w:fill="1F1F1F"/>
+        <w:spacing w:after="0" w:line="240" w:lineRule="auto"/>
+        <w:rPr>
+          <w:rFonts w:ascii="Consolas" w:eastAsia="Times New Roman" w:hAnsi="Consolas" w:cs="Times New Roman"/>
+          <w:color w:val="CCCCCC"/>
+          <w:kern w:val="0"/>
+          <w:sz w:val="14"/>
+          <w:szCs w:val="14"/>
+          <w:lang w:eastAsia="pt-BR"/>
+          <w14:ligatures w14:val="none"/>
+        </w:rPr>
+      </w:pPr>
+      <w:proofErr w:type="spellStart"/>
+      <w:r>
+        <w:rPr>
+          <w:rFonts w:ascii="Consolas" w:eastAsia="Times New Roman" w:hAnsi="Consolas" w:cs="Times New Roman"/>
+          <w:color w:val="569CD6"/>
+          <w:kern w:val="0"/>
+          <w:sz w:val="14"/>
+          <w:szCs w:val="14"/>
+          <w:lang w:eastAsia="pt-BR"/>
+          <w14:ligatures w14:val="none"/>
+        </w:rPr>
+        <w:t>const</w:t>
+      </w:r>
+      <w:proofErr w:type="spellEnd"/>
+      <w:r>
+        <w:rPr>
+          <w:rFonts w:ascii="Consolas" w:eastAsia="Times New Roman" w:hAnsi="Consolas" w:cs="Times New Roman"/>
+          <w:color w:val="CCCCCC"/>
+          <w:kern w:val="0"/>
+          <w:sz w:val="14"/>
+          <w:szCs w:val="14"/>
+          <w:lang w:eastAsia="pt-BR"/>
+          <w14:ligatures w14:val="none"/>
+        </w:rPr>
+        <w:t xml:space="preserve"> </w:t>
+      </w:r>
+      <w:proofErr w:type="spellStart"/>
+      <w:r>
+        <w:rPr>
+          <w:rFonts w:ascii="Consolas" w:eastAsia="Times New Roman" w:hAnsi="Consolas" w:cs="Times New Roman"/>
+          <w:color w:val="DCDCAA"/>
+          <w:kern w:val="0"/>
+          <w:sz w:val="14"/>
+          <w:szCs w:val="14"/>
+          <w:lang w:eastAsia="pt-BR"/>
+          <w14:ligatures w14:val="none"/>
+        </w:rPr>
+        <w:t>Context</w:t>
+      </w:r>
+      <w:proofErr w:type="spellEnd"/>
+      <w:r>
+        <w:rPr>
+          <w:rFonts w:ascii="Consolas" w:eastAsia="Times New Roman" w:hAnsi="Consolas" w:cs="Times New Roman"/>
+          <w:color w:val="CCCCCC"/>
+          <w:kern w:val="0"/>
+          <w:sz w:val="14"/>
+          <w:szCs w:val="14"/>
+          <w:lang w:eastAsia="pt-BR"/>
+          <w14:ligatures w14:val="none"/>
+        </w:rPr>
+        <w:t xml:space="preserve"> </w:t>
+      </w:r>
+      <w:r>
+        <w:rPr>
+          <w:rFonts w:ascii="Consolas" w:eastAsia="Times New Roman" w:hAnsi="Consolas" w:cs="Times New Roman"/>
+          <w:color w:val="D4D4D4"/>
+          <w:kern w:val="0"/>
+          <w:sz w:val="14"/>
+          <w:szCs w:val="14"/>
+          <w:lang w:eastAsia="pt-BR"/>
+          <w14:ligatures w14:val="none"/>
+        </w:rPr>
+        <w:t>=</w:t>
+      </w:r>
+      <w:r>
+        <w:rPr>
+          <w:rFonts w:ascii="Consolas" w:eastAsia="Times New Roman" w:hAnsi="Consolas" w:cs="Times New Roman"/>
+          <w:color w:val="CCCCCC"/>
+          <w:kern w:val="0"/>
+          <w:sz w:val="14"/>
+          <w:szCs w:val="14"/>
+          <w:lang w:eastAsia="pt-BR"/>
+          <w14:ligatures w14:val="none"/>
+        </w:rPr>
+        <w:t xml:space="preserve"> () </w:t>
+      </w:r>
+      <w:r>
+        <w:rPr>
+          <w:rFonts w:ascii="Consolas" w:eastAsia="Times New Roman" w:hAnsi="Consolas" w:cs="Times New Roman"/>
+          <w:color w:val="569CD6"/>
+          <w:kern w:val="0"/>
+          <w:sz w:val="14"/>
+          <w:szCs w:val="14"/>
+          <w:lang w:eastAsia="pt-BR"/>
+          <w14:ligatures w14:val="none"/>
+        </w:rPr>
+        <w:t>=&gt;</w:t>
+      </w:r>
+      <w:r>
+        <w:rPr>
+          <w:rFonts w:ascii="Consolas" w:eastAsia="Times New Roman" w:hAnsi="Consolas" w:cs="Times New Roman"/>
+          <w:color w:val="CCCCCC"/>
+          <w:kern w:val="0"/>
+          <w:sz w:val="14"/>
+          <w:szCs w:val="14"/>
+          <w:lang w:eastAsia="pt-BR"/>
+          <w14:ligatures w14:val="none"/>
+        </w:rPr>
+        <w:t xml:space="preserve"> {</w:t>
+      </w:r>
+    </w:p>
+    <w:p>
+      <w:pPr>
+        <w:shd w:val="clear" w:color="auto" w:fill="1F1F1F"/>
+        <w:spacing w:after="0" w:line="240" w:lineRule="auto"/>
+        <w:rPr>
+          <w:rFonts w:ascii="Consolas" w:eastAsia="Times New Roman" w:hAnsi="Consolas" w:cs="Times New Roman"/>
+          <w:color w:val="CCCCCC"/>
+          <w:kern w:val="0"/>
+          <w:sz w:val="14"/>
+          <w:szCs w:val="14"/>
+          <w:lang w:eastAsia="pt-BR"/>
+          <w14:ligatures w14:val="none"/>
+        </w:rPr>
+      </w:pPr>
+      <w:r>
+        <w:rPr>
+          <w:rFonts w:ascii="Consolas" w:eastAsia="Times New Roman" w:hAnsi="Consolas" w:cs="Times New Roman"/>
+          <w:color w:val="CCCCCC"/>
+          <w:kern w:val="0"/>
+          <w:sz w:val="14"/>
+          <w:szCs w:val="14"/>
+          <w:lang w:eastAsia="pt-BR"/>
+          <w14:ligatures w14:val="none"/>
+        </w:rPr>
+        <w:t xml:space="preserve">  </w:t>
+      </w:r>
+      <w:proofErr w:type="spellStart"/>
+      <w:r>
+        <w:rPr>
+          <w:rFonts w:ascii="Consolas" w:eastAsia="Times New Roman" w:hAnsi="Consolas" w:cs="Times New Roman"/>
+          <w:color w:val="569CD6"/>
+          <w:kern w:val="0"/>
+          <w:sz w:val="14"/>
+          <w:szCs w:val="14"/>
+          <w:lang w:eastAsia="pt-BR"/>
+          <w14:ligatures w14:val="none"/>
+        </w:rPr>
+        <w:t>const</w:t>
+      </w:r>
+      <w:proofErr w:type="spellEnd"/>
+      <w:r>
+        <w:rPr>
+          <w:rFonts w:ascii="Consolas" w:eastAsia="Times New Roman" w:hAnsi="Consolas" w:cs="Times New Roman"/>
+          <w:color w:val="CCCCCC"/>
+          <w:kern w:val="0"/>
+          <w:sz w:val="14"/>
+          <w:szCs w:val="14"/>
+          <w:lang w:eastAsia="pt-BR"/>
+          <w14:ligatures w14:val="none"/>
+        </w:rPr>
+        <w:t xml:space="preserve"> </w:t>
+      </w:r>
+      <w:proofErr w:type="spellStart"/>
+      <w:r>
+        <w:rPr>
+          <w:rFonts w:ascii="Consolas" w:eastAsia="Times New Roman" w:hAnsi="Consolas" w:cs="Times New Roman"/>
+          <w:color w:val="4FC1FF"/>
+          <w:kern w:val="0"/>
+          <w:sz w:val="14"/>
+          <w:szCs w:val="14"/>
+          <w:lang w:eastAsia="pt-BR"/>
+          <w14:ligatures w14:val="none"/>
+        </w:rPr>
+        <w:t>details</w:t>
+      </w:r>
+      <w:proofErr w:type="spellEnd"/>
+      <w:r>
+        <w:rPr>
+          <w:rFonts w:ascii="Consolas" w:eastAsia="Times New Roman" w:hAnsi="Consolas" w:cs="Times New Roman"/>
+          <w:color w:val="CCCCCC"/>
+          <w:kern w:val="0"/>
+          <w:sz w:val="14"/>
+          <w:szCs w:val="14"/>
+          <w:lang w:eastAsia="pt-BR"/>
+          <w14:ligatures w14:val="none"/>
+        </w:rPr>
+        <w:t xml:space="preserve"> </w:t>
+      </w:r>
+      <w:r>
+        <w:rPr>
+          <w:rFonts w:ascii="Consolas" w:eastAsia="Times New Roman" w:hAnsi="Consolas" w:cs="Times New Roman"/>
+          <w:color w:val="D4D4D4"/>
+          <w:kern w:val="0"/>
+          <w:sz w:val="14"/>
+          <w:szCs w:val="14"/>
+          <w:lang w:eastAsia="pt-BR"/>
+          <w14:ligatures w14:val="none"/>
+        </w:rPr>
+        <w:t>=</w:t>
+      </w:r>
+      <w:r>
+        <w:rPr>
+          <w:rFonts w:ascii="Consolas" w:eastAsia="Times New Roman" w:hAnsi="Consolas" w:cs="Times New Roman"/>
+          <w:color w:val="CCCCCC"/>
+          <w:kern w:val="0"/>
+          <w:sz w:val="14"/>
+          <w:szCs w:val="14"/>
+          <w:lang w:eastAsia="pt-BR"/>
+          <w14:ligatures w14:val="none"/>
+        </w:rPr>
+        <w:t xml:space="preserve"> </w:t>
+      </w:r>
+      <w:proofErr w:type="spellStart"/>
+      <w:proofErr w:type="gramStart"/>
+      <w:r>
+        <w:rPr>
+          <w:rFonts w:ascii="Consolas" w:eastAsia="Times New Roman" w:hAnsi="Consolas" w:cs="Times New Roman"/>
+          <w:color w:val="DCDCAA"/>
+          <w:kern w:val="0"/>
+          <w:sz w:val="14"/>
+          <w:szCs w:val="14"/>
+          <w:lang w:eastAsia="pt-BR"/>
+          <w14:ligatures w14:val="none"/>
+        </w:rPr>
+        <w:t>useContext</w:t>
+      </w:r>
+      <w:proofErr w:type="spellEnd"/>
+      <w:r>
+        <w:rPr>
+          <w:rFonts w:ascii="Consolas" w:eastAsia="Times New Roman" w:hAnsi="Consolas" w:cs="Times New Roman"/>
+          <w:color w:val="CCCCCC"/>
+          <w:kern w:val="0"/>
+          <w:sz w:val="14"/>
+          <w:szCs w:val="14"/>
+          <w:lang w:eastAsia="pt-BR"/>
+          <w14:ligatures w14:val="none"/>
+        </w:rPr>
+        <w:t>(</w:t>
+      </w:r>
+      <w:proofErr w:type="spellStart"/>
+      <w:proofErr w:type="gramEnd"/>
+      <w:r>
+        <w:rPr>
+          <w:rFonts w:ascii="Consolas" w:eastAsia="Times New Roman" w:hAnsi="Consolas" w:cs="Times New Roman"/>
+          <w:color w:val="4FC1FF"/>
+          <w:kern w:val="0"/>
+          <w:sz w:val="14"/>
+          <w:szCs w:val="14"/>
+          <w:lang w:eastAsia="pt-BR"/>
+          <w14:ligatures w14:val="none"/>
+        </w:rPr>
+        <w:t>AppContext</w:t>
+      </w:r>
+      <w:proofErr w:type="spellEnd"/>
+      <w:r>
+        <w:rPr>
+          <w:rFonts w:ascii="Consolas" w:eastAsia="Times New Roman" w:hAnsi="Consolas" w:cs="Times New Roman"/>
+          <w:color w:val="CCCCCC"/>
+          <w:kern w:val="0"/>
+          <w:sz w:val="14"/>
+          <w:szCs w:val="14"/>
+          <w:lang w:eastAsia="pt-BR"/>
+          <w14:ligatures w14:val="none"/>
+        </w:rPr>
+        <w:t>);</w:t>
+      </w:r>
+    </w:p>
+    <w:p>
+      <w:pPr>
+        <w:shd w:val="clear" w:color="auto" w:fill="1F1F1F"/>
+        <w:spacing w:after="0" w:line="240" w:lineRule="auto"/>
+        <w:rPr>
+          <w:rFonts w:ascii="Consolas" w:eastAsia="Times New Roman" w:hAnsi="Consolas" w:cs="Times New Roman"/>
+          <w:color w:val="CCCCCC"/>
+          <w:kern w:val="0"/>
+          <w:sz w:val="14"/>
+          <w:szCs w:val="14"/>
+          <w:lang w:eastAsia="pt-BR"/>
+          <w14:ligatures w14:val="none"/>
+        </w:rPr>
+      </w:pPr>
+    </w:p>
+    <w:p>
+      <w:pPr>
+        <w:shd w:val="clear" w:color="auto" w:fill="1F1F1F"/>
+        <w:spacing w:after="0" w:line="240" w:lineRule="auto"/>
+        <w:rPr>
+          <w:rFonts w:ascii="Consolas" w:eastAsia="Times New Roman" w:hAnsi="Consolas" w:cs="Times New Roman"/>
+          <w:color w:val="CCCCCC"/>
+          <w:kern w:val="0"/>
+          <w:sz w:val="14"/>
+          <w:szCs w:val="14"/>
+          <w:lang w:eastAsia="pt-BR"/>
+          <w14:ligatures w14:val="none"/>
+        </w:rPr>
+      </w:pPr>
+      <w:r>
+        <w:rPr>
+          <w:rFonts w:ascii="Consolas" w:eastAsia="Times New Roman" w:hAnsi="Consolas" w:cs="Times New Roman"/>
+          <w:color w:val="CCCCCC"/>
+          <w:kern w:val="0"/>
+          <w:sz w:val="14"/>
+          <w:szCs w:val="14"/>
+          <w:lang w:eastAsia="pt-BR"/>
+          <w14:ligatures w14:val="none"/>
+        </w:rPr>
+        <w:t xml:space="preserve">  </w:t>
+      </w:r>
+      <w:proofErr w:type="spellStart"/>
+      <w:r>
+        <w:rPr>
+          <w:rFonts w:ascii="Consolas" w:eastAsia="Times New Roman" w:hAnsi="Consolas" w:cs="Times New Roman"/>
+          <w:color w:val="C586C0"/>
+          <w:kern w:val="0"/>
+          <w:sz w:val="14"/>
+          <w:szCs w:val="14"/>
+          <w:lang w:eastAsia="pt-BR"/>
+          <w14:ligatures w14:val="none"/>
+        </w:rPr>
+        <w:t>return</w:t>
+      </w:r>
+      <w:proofErr w:type="spellEnd"/>
+      <w:r>
+        <w:rPr>
+          <w:rFonts w:ascii="Consolas" w:eastAsia="Times New Roman" w:hAnsi="Consolas" w:cs="Times New Roman"/>
+          <w:color w:val="CCCCCC"/>
+          <w:kern w:val="0"/>
+          <w:sz w:val="14"/>
+          <w:szCs w:val="14"/>
+          <w:lang w:eastAsia="pt-BR"/>
+          <w14:ligatures w14:val="none"/>
+        </w:rPr>
+        <w:t xml:space="preserve"> (</w:t>
+      </w:r>
+    </w:p>
+    <w:p>
+      <w:pPr>
+        <w:shd w:val="clear" w:color="auto" w:fill="1F1F1F"/>
+        <w:spacing w:after="0" w:line="240" w:lineRule="auto"/>
+        <w:rPr>
+          <w:rFonts w:ascii="Consolas" w:eastAsia="Times New Roman" w:hAnsi="Consolas" w:cs="Times New Roman"/>
+          <w:color w:val="CCCCCC"/>
+          <w:kern w:val="0"/>
+          <w:sz w:val="14"/>
+          <w:szCs w:val="14"/>
+          <w:lang w:eastAsia="pt-BR"/>
+          <w14:ligatures w14:val="none"/>
+        </w:rPr>
+      </w:pPr>
+      <w:r>
+        <w:rPr>
+          <w:rFonts w:ascii="Consolas" w:eastAsia="Times New Roman" w:hAnsi="Consolas" w:cs="Times New Roman"/>
+          <w:color w:val="CCCCCC"/>
+          <w:kern w:val="0"/>
+          <w:sz w:val="14"/>
+          <w:szCs w:val="14"/>
+          <w:lang w:eastAsia="pt-BR"/>
+          <w14:ligatures w14:val="none"/>
+        </w:rPr>
+        <w:t xml:space="preserve">    </w:t>
+      </w:r>
+      <w:r>
+        <w:rPr>
+          <w:rFonts w:ascii="Consolas" w:eastAsia="Times New Roman" w:hAnsi="Consolas" w:cs="Times New Roman"/>
+          <w:color w:val="808080"/>
+          <w:kern w:val="0"/>
+          <w:sz w:val="14"/>
+          <w:szCs w:val="14"/>
+          <w:lang w:eastAsia="pt-BR"/>
+          <w14:ligatures w14:val="none"/>
+        </w:rPr>
+        <w:t>&lt;&gt;</w:t>
+      </w:r>
+    </w:p>
+    <w:p>
+      <w:pPr>
+        <w:shd w:val="clear" w:color="auto" w:fill="1F1F1F"/>
+        <w:spacing w:after="0" w:line="240" w:lineRule="auto"/>
+        <w:rPr>
+          <w:rFonts w:ascii="Consolas" w:eastAsia="Times New Roman" w:hAnsi="Consolas" w:cs="Times New Roman"/>
+          <w:color w:val="CCCCCC"/>
+          <w:kern w:val="0"/>
+          <w:sz w:val="14"/>
+          <w:szCs w:val="14"/>
+          <w:lang w:eastAsia="pt-BR"/>
+          <w14:ligatures w14:val="none"/>
+        </w:rPr>
+      </w:pPr>
+      <w:r>
+        <w:rPr>
+          <w:rFonts w:ascii="Consolas" w:eastAsia="Times New Roman" w:hAnsi="Consolas" w:cs="Times New Roman"/>
+          <w:color w:val="CCCCCC"/>
+          <w:kern w:val="0"/>
+          <w:sz w:val="14"/>
+          <w:szCs w:val="14"/>
+          <w:lang w:eastAsia="pt-BR"/>
+          <w14:ligatures w14:val="none"/>
+        </w:rPr>
+        <w:t xml:space="preserve">      </w:t>
+      </w:r>
+      <w:r>
+        <w:rPr>
+          <w:rFonts w:ascii="Consolas" w:eastAsia="Times New Roman" w:hAnsi="Consolas" w:cs="Times New Roman"/>
+          <w:color w:val="569CD6"/>
+          <w:kern w:val="0"/>
+          <w:sz w:val="14"/>
+          <w:szCs w:val="14"/>
+          <w:lang w:eastAsia="pt-BR"/>
+          <w14:ligatures w14:val="none"/>
+        </w:rPr>
+        <w:t>{</w:t>
+      </w:r>
+      <w:r>
+        <w:rPr>
+          <w:rFonts w:ascii="Consolas" w:eastAsia="Times New Roman" w:hAnsi="Consolas" w:cs="Times New Roman"/>
+          <w:color w:val="6A9955"/>
+          <w:kern w:val="0"/>
+          <w:sz w:val="14"/>
+          <w:szCs w:val="14"/>
+          <w:lang w:eastAsia="pt-BR"/>
+          <w14:ligatures w14:val="none"/>
+        </w:rPr>
+        <w:t>/*se houver detalhes, será executado*/</w:t>
+      </w:r>
+      <w:r>
+        <w:rPr>
+          <w:rFonts w:ascii="Consolas" w:eastAsia="Times New Roman" w:hAnsi="Consolas" w:cs="Times New Roman"/>
+          <w:color w:val="569CD6"/>
+          <w:kern w:val="0"/>
+          <w:sz w:val="14"/>
+          <w:szCs w:val="14"/>
+          <w:lang w:eastAsia="pt-BR"/>
+          <w14:ligatures w14:val="none"/>
+        </w:rPr>
+        <w:t>}</w:t>
+      </w:r>
+    </w:p>
+    <w:p>
+      <w:pPr>
+        <w:shd w:val="clear" w:color="auto" w:fill="1F1F1F"/>
+        <w:spacing w:after="0" w:line="240" w:lineRule="auto"/>
+        <w:rPr>
+          <w:rFonts w:ascii="Consolas" w:eastAsia="Times New Roman" w:hAnsi="Consolas" w:cs="Times New Roman"/>
+          <w:color w:val="CCCCCC"/>
+          <w:kern w:val="0"/>
+          <w:sz w:val="14"/>
+          <w:szCs w:val="14"/>
+          <w:lang w:eastAsia="pt-BR"/>
+          <w14:ligatures w14:val="none"/>
+        </w:rPr>
+      </w:pPr>
+      <w:r>
+        <w:rPr>
+          <w:rFonts w:ascii="Consolas" w:eastAsia="Times New Roman" w:hAnsi="Consolas" w:cs="Times New Roman"/>
+          <w:color w:val="CCCCCC"/>
+          <w:kern w:val="0"/>
+          <w:sz w:val="14"/>
+          <w:szCs w:val="14"/>
+          <w:lang w:eastAsia="pt-BR"/>
+          <w14:ligatures w14:val="none"/>
+        </w:rPr>
+        <w:t xml:space="preserve">      </w:t>
+      </w:r>
+      <w:r>
+        <w:rPr>
+          <w:rFonts w:ascii="Consolas" w:eastAsia="Times New Roman" w:hAnsi="Consolas" w:cs="Times New Roman"/>
+          <w:color w:val="569CD6"/>
+          <w:kern w:val="0"/>
+          <w:sz w:val="14"/>
+          <w:szCs w:val="14"/>
+          <w:lang w:eastAsia="pt-BR"/>
+          <w14:ligatures w14:val="none"/>
+        </w:rPr>
+        <w:t>{</w:t>
+      </w:r>
+      <w:proofErr w:type="spellStart"/>
+      <w:r>
+        <w:rPr>
+          <w:rFonts w:ascii="Consolas" w:eastAsia="Times New Roman" w:hAnsi="Consolas" w:cs="Times New Roman"/>
+          <w:color w:val="4FC1FF"/>
+          <w:kern w:val="0"/>
+          <w:sz w:val="14"/>
+          <w:szCs w:val="14"/>
+          <w:lang w:eastAsia="pt-BR"/>
+          <w14:ligatures w14:val="none"/>
+        </w:rPr>
+        <w:t>details</w:t>
+      </w:r>
+      <w:proofErr w:type="spellEnd"/>
+      <w:r>
+        <w:rPr>
+          <w:rFonts w:ascii="Consolas" w:eastAsia="Times New Roman" w:hAnsi="Consolas" w:cs="Times New Roman"/>
+          <w:color w:val="D4D4D4"/>
+          <w:kern w:val="0"/>
+          <w:sz w:val="14"/>
+          <w:szCs w:val="14"/>
+          <w:lang w:eastAsia="pt-BR"/>
+          <w14:ligatures w14:val="none"/>
+        </w:rPr>
+        <w:t xml:space="preserve"> &amp;&amp; (</w:t>
+      </w:r>
+    </w:p>
+    <w:p>
+      <w:pPr>
+        <w:shd w:val="clear" w:color="auto" w:fill="1F1F1F"/>
+        <w:spacing w:after="0" w:line="240" w:lineRule="auto"/>
+        <w:rPr>
+          <w:rFonts w:ascii="Consolas" w:eastAsia="Times New Roman" w:hAnsi="Consolas" w:cs="Times New Roman"/>
+          <w:color w:val="CCCCCC"/>
+          <w:kern w:val="0"/>
+          <w:sz w:val="14"/>
+          <w:szCs w:val="14"/>
+          <w:lang w:eastAsia="pt-BR"/>
+          <w14:ligatures w14:val="none"/>
+        </w:rPr>
+      </w:pPr>
+      <w:r>
+        <w:rPr>
+          <w:rFonts w:ascii="Consolas" w:eastAsia="Times New Roman" w:hAnsi="Consolas" w:cs="Times New Roman"/>
+          <w:color w:val="D4D4D4"/>
+          <w:kern w:val="0"/>
+          <w:sz w:val="14"/>
+          <w:szCs w:val="14"/>
+          <w:lang w:eastAsia="pt-BR"/>
+          <w14:ligatures w14:val="none"/>
+        </w:rPr>
+        <w:t xml:space="preserve">        </w:t>
+      </w:r>
+      <w:r>
+        <w:rPr>
+          <w:rFonts w:ascii="Consolas" w:eastAsia="Times New Roman" w:hAnsi="Consolas" w:cs="Times New Roman"/>
+          <w:color w:val="808080"/>
+          <w:kern w:val="0"/>
+          <w:sz w:val="14"/>
+          <w:szCs w:val="14"/>
+          <w:lang w:eastAsia="pt-BR"/>
+          <w14:ligatures w14:val="none"/>
+        </w:rPr>
+        <w:t>&lt;</w:t>
+      </w:r>
+      <w:proofErr w:type="spellStart"/>
+      <w:r>
+        <w:rPr>
+          <w:rFonts w:ascii="Consolas" w:eastAsia="Times New Roman" w:hAnsi="Consolas" w:cs="Times New Roman"/>
+          <w:color w:val="569CD6"/>
+          <w:kern w:val="0"/>
+          <w:sz w:val="14"/>
+          <w:szCs w:val="14"/>
+          <w:lang w:eastAsia="pt-BR"/>
+          <w14:ligatures w14:val="none"/>
+        </w:rPr>
+        <w:t>div</w:t>
+      </w:r>
+      <w:proofErr w:type="spellEnd"/>
+      <w:r>
+        <w:rPr>
+          <w:rFonts w:ascii="Consolas" w:eastAsia="Times New Roman" w:hAnsi="Consolas" w:cs="Times New Roman"/>
+          <w:color w:val="808080"/>
+          <w:kern w:val="0"/>
+          <w:sz w:val="14"/>
+          <w:szCs w:val="14"/>
+          <w:lang w:eastAsia="pt-BR"/>
+          <w14:ligatures w14:val="none"/>
+        </w:rPr>
+        <w:t>&gt;</w:t>
+      </w:r>
+    </w:p>
+    <w:p>
+      <w:pPr>
+        <w:shd w:val="clear" w:color="auto" w:fill="1F1F1F"/>
+        <w:spacing w:after="0" w:line="240" w:lineRule="auto"/>
+        <w:rPr>
+          <w:rFonts w:ascii="Consolas" w:eastAsia="Times New Roman" w:hAnsi="Consolas" w:cs="Times New Roman"/>
+          <w:color w:val="CCCCCC"/>
+          <w:kern w:val="0"/>
+          <w:sz w:val="14"/>
+          <w:szCs w:val="14"/>
+          <w:lang w:eastAsia="pt-BR"/>
+          <w14:ligatures w14:val="none"/>
+        </w:rPr>
+      </w:pPr>
+      <w:r>
+        <w:rPr>
+          <w:rFonts w:ascii="Consolas" w:eastAsia="Times New Roman" w:hAnsi="Consolas" w:cs="Times New Roman"/>
+          <w:color w:val="D4D4D4"/>
+          <w:kern w:val="0"/>
+          <w:sz w:val="14"/>
+          <w:szCs w:val="14"/>
+          <w:lang w:eastAsia="pt-BR"/>
+          <w14:ligatures w14:val="none"/>
+        </w:rPr>
+        <w:t xml:space="preserve">          </w:t>
+      </w:r>
+      <w:r>
+        <w:rPr>
+          <w:rFonts w:ascii="Consolas" w:eastAsia="Times New Roman" w:hAnsi="Consolas" w:cs="Times New Roman"/>
+          <w:color w:val="808080"/>
+          <w:kern w:val="0"/>
+          <w:sz w:val="14"/>
+          <w:szCs w:val="14"/>
+          <w:lang w:eastAsia="pt-BR"/>
+          <w14:ligatures w14:val="none"/>
+        </w:rPr>
+        <w:t>&lt;</w:t>
+      </w:r>
+      <w:r>
+        <w:rPr>
+          <w:rFonts w:ascii="Consolas" w:eastAsia="Times New Roman" w:hAnsi="Consolas" w:cs="Times New Roman"/>
+          <w:color w:val="569CD6"/>
+          <w:kern w:val="0"/>
+          <w:sz w:val="14"/>
+          <w:szCs w:val="14"/>
+          <w:lang w:eastAsia="pt-BR"/>
+          <w14:ligatures w14:val="none"/>
+        </w:rPr>
+        <w:t>h2</w:t>
+      </w:r>
+      <w:r>
+        <w:rPr>
+          <w:rFonts w:ascii="Consolas" w:eastAsia="Times New Roman" w:hAnsi="Consolas" w:cs="Times New Roman"/>
+          <w:color w:val="808080"/>
+          <w:kern w:val="0"/>
+          <w:sz w:val="14"/>
+          <w:szCs w:val="14"/>
+          <w:lang w:eastAsia="pt-BR"/>
+          <w14:ligatures w14:val="none"/>
+        </w:rPr>
+        <w:t>&gt;</w:t>
+      </w:r>
+      <w:r>
+        <w:rPr>
+          <w:rFonts w:ascii="Consolas" w:eastAsia="Times New Roman" w:hAnsi="Consolas" w:cs="Times New Roman"/>
+          <w:color w:val="D4D4D4"/>
+          <w:kern w:val="0"/>
+          <w:sz w:val="14"/>
+          <w:szCs w:val="14"/>
+          <w:lang w:eastAsia="pt-BR"/>
+          <w14:ligatures w14:val="none"/>
+        </w:rPr>
+        <w:t xml:space="preserve">Linguagem: </w:t>
+      </w:r>
+      <w:r>
+        <w:rPr>
+          <w:rFonts w:ascii="Consolas" w:eastAsia="Times New Roman" w:hAnsi="Consolas" w:cs="Times New Roman"/>
+          <w:color w:val="569CD6"/>
+          <w:kern w:val="0"/>
+          <w:sz w:val="14"/>
+          <w:szCs w:val="14"/>
+          <w:lang w:eastAsia="pt-BR"/>
+          <w14:ligatures w14:val="none"/>
+        </w:rPr>
+        <w:t>{</w:t>
+      </w:r>
+      <w:proofErr w:type="spellStart"/>
+      <w:proofErr w:type="gramStart"/>
+      <w:r>
+        <w:rPr>
+          <w:rFonts w:ascii="Consolas" w:eastAsia="Times New Roman" w:hAnsi="Consolas" w:cs="Times New Roman"/>
+          <w:color w:val="4FC1FF"/>
+          <w:kern w:val="0"/>
+          <w:sz w:val="14"/>
+          <w:szCs w:val="14"/>
+          <w:lang w:eastAsia="pt-BR"/>
+          <w14:ligatures w14:val="none"/>
+        </w:rPr>
+        <w:t>details</w:t>
+      </w:r>
+      <w:r>
+        <w:rPr>
+          <w:rFonts w:ascii="Consolas" w:eastAsia="Times New Roman" w:hAnsi="Consolas" w:cs="Times New Roman"/>
+          <w:color w:val="D4D4D4"/>
+          <w:kern w:val="0"/>
+          <w:sz w:val="14"/>
+          <w:szCs w:val="14"/>
+          <w:lang w:eastAsia="pt-BR"/>
+          <w14:ligatures w14:val="none"/>
+        </w:rPr>
+        <w:t>.</w:t>
+      </w:r>
+      <w:r>
+        <w:rPr>
+          <w:rFonts w:ascii="Consolas" w:eastAsia="Times New Roman" w:hAnsi="Consolas" w:cs="Times New Roman"/>
+          <w:color w:val="9CDCFE"/>
+          <w:kern w:val="0"/>
+          <w:sz w:val="14"/>
+          <w:szCs w:val="14"/>
+          <w:lang w:eastAsia="pt-BR"/>
+          <w14:ligatures w14:val="none"/>
+        </w:rPr>
+        <w:t>language</w:t>
+      </w:r>
+      <w:proofErr w:type="spellEnd"/>
+      <w:proofErr w:type="gramEnd"/>
+      <w:r>
+        <w:rPr>
+          <w:rFonts w:ascii="Consolas" w:eastAsia="Times New Roman" w:hAnsi="Consolas" w:cs="Times New Roman"/>
+          <w:color w:val="569CD6"/>
+          <w:kern w:val="0"/>
+          <w:sz w:val="14"/>
+          <w:szCs w:val="14"/>
+          <w:lang w:eastAsia="pt-BR"/>
+          <w14:ligatures w14:val="none"/>
+        </w:rPr>
+        <w:t>}</w:t>
+      </w:r>
+      <w:r>
+        <w:rPr>
+          <w:rFonts w:ascii="Consolas" w:eastAsia="Times New Roman" w:hAnsi="Consolas" w:cs="Times New Roman"/>
+          <w:color w:val="808080"/>
+          <w:kern w:val="0"/>
+          <w:sz w:val="14"/>
+          <w:szCs w:val="14"/>
+          <w:lang w:eastAsia="pt-BR"/>
+          <w14:ligatures w14:val="none"/>
+        </w:rPr>
+        <w:t>&lt;/</w:t>
+      </w:r>
+      <w:r>
+        <w:rPr>
+          <w:rFonts w:ascii="Consolas" w:eastAsia="Times New Roman" w:hAnsi="Consolas" w:cs="Times New Roman"/>
+          <w:color w:val="569CD6"/>
+          <w:kern w:val="0"/>
+          <w:sz w:val="14"/>
+          <w:szCs w:val="14"/>
+          <w:lang w:eastAsia="pt-BR"/>
+          <w14:ligatures w14:val="none"/>
+        </w:rPr>
+        <w:t>h2</w:t>
+      </w:r>
+      <w:r>
+        <w:rPr>
+          <w:rFonts w:ascii="Consolas" w:eastAsia="Times New Roman" w:hAnsi="Consolas" w:cs="Times New Roman"/>
+          <w:color w:val="808080"/>
+          <w:kern w:val="0"/>
+          <w:sz w:val="14"/>
+          <w:szCs w:val="14"/>
+          <w:lang w:eastAsia="pt-BR"/>
+          <w14:ligatures w14:val="none"/>
+        </w:rPr>
+        <w:t>&gt;</w:t>
+      </w:r>
+    </w:p>
+    <w:p>
+      <w:pPr>
+        <w:shd w:val="clear" w:color="auto" w:fill="1F1F1F"/>
+        <w:spacing w:after="0" w:line="240" w:lineRule="auto"/>
+        <w:rPr>
+          <w:rFonts w:ascii="Consolas" w:eastAsia="Times New Roman" w:hAnsi="Consolas" w:cs="Times New Roman"/>
+          <w:color w:val="CCCCCC"/>
+          <w:kern w:val="0"/>
+          <w:sz w:val="14"/>
+          <w:szCs w:val="14"/>
+          <w:lang w:eastAsia="pt-BR"/>
+          <w14:ligatures w14:val="none"/>
+        </w:rPr>
+      </w:pPr>
+      <w:r>
+        <w:rPr>
+          <w:rFonts w:ascii="Consolas" w:eastAsia="Times New Roman" w:hAnsi="Consolas" w:cs="Times New Roman"/>
+          <w:color w:val="D4D4D4"/>
+          <w:kern w:val="0"/>
+          <w:sz w:val="14"/>
+          <w:szCs w:val="14"/>
+          <w:lang w:eastAsia="pt-BR"/>
+          <w14:ligatures w14:val="none"/>
+        </w:rPr>
+        <w:t xml:space="preserve">          </w:t>
+      </w:r>
+      <w:r>
+        <w:rPr>
+          <w:rFonts w:ascii="Consolas" w:eastAsia="Times New Roman" w:hAnsi="Consolas" w:cs="Times New Roman"/>
+          <w:color w:val="808080"/>
+          <w:kern w:val="0"/>
+          <w:sz w:val="14"/>
+          <w:szCs w:val="14"/>
+          <w:lang w:eastAsia="pt-BR"/>
+          <w14:ligatures w14:val="none"/>
+        </w:rPr>
+        <w:t>&lt;</w:t>
+      </w:r>
+      <w:r>
+        <w:rPr>
+          <w:rFonts w:ascii="Consolas" w:eastAsia="Times New Roman" w:hAnsi="Consolas" w:cs="Times New Roman"/>
+          <w:color w:val="569CD6"/>
+          <w:kern w:val="0"/>
+          <w:sz w:val="14"/>
+          <w:szCs w:val="14"/>
+          <w:lang w:eastAsia="pt-BR"/>
+          <w14:ligatures w14:val="none"/>
+        </w:rPr>
+        <w:t>h2</w:t>
+      </w:r>
+      <w:r>
+        <w:rPr>
+          <w:rFonts w:ascii="Consolas" w:eastAsia="Times New Roman" w:hAnsi="Consolas" w:cs="Times New Roman"/>
+          <w:color w:val="808080"/>
+          <w:kern w:val="0"/>
+          <w:sz w:val="14"/>
+          <w:szCs w:val="14"/>
+          <w:lang w:eastAsia="pt-BR"/>
+          <w14:ligatures w14:val="none"/>
+        </w:rPr>
+        <w:t>&gt;</w:t>
+      </w:r>
+      <w:r>
+        <w:rPr>
+          <w:rFonts w:ascii="Consolas" w:eastAsia="Times New Roman" w:hAnsi="Consolas" w:cs="Times New Roman"/>
+          <w:color w:val="D4D4D4"/>
+          <w:kern w:val="0"/>
+          <w:sz w:val="14"/>
+          <w:szCs w:val="14"/>
+          <w:lang w:eastAsia="pt-BR"/>
+          <w14:ligatures w14:val="none"/>
+        </w:rPr>
+        <w:t xml:space="preserve">FW: </w:t>
+      </w:r>
+      <w:r>
+        <w:rPr>
+          <w:rFonts w:ascii="Consolas" w:eastAsia="Times New Roman" w:hAnsi="Consolas" w:cs="Times New Roman"/>
+          <w:color w:val="569CD6"/>
+          <w:kern w:val="0"/>
+          <w:sz w:val="14"/>
+          <w:szCs w:val="14"/>
+          <w:lang w:eastAsia="pt-BR"/>
+          <w14:ligatures w14:val="none"/>
+        </w:rPr>
+        <w:t>{</w:t>
+      </w:r>
+      <w:proofErr w:type="spellStart"/>
+      <w:proofErr w:type="gramStart"/>
+      <w:r>
+        <w:rPr>
+          <w:rFonts w:ascii="Consolas" w:eastAsia="Times New Roman" w:hAnsi="Consolas" w:cs="Times New Roman"/>
+          <w:color w:val="4FC1FF"/>
+          <w:kern w:val="0"/>
+          <w:sz w:val="14"/>
+          <w:szCs w:val="14"/>
+          <w:lang w:eastAsia="pt-BR"/>
+          <w14:ligatures w14:val="none"/>
+        </w:rPr>
+        <w:t>details</w:t>
+      </w:r>
+      <w:r>
+        <w:rPr>
+          <w:rFonts w:ascii="Consolas" w:eastAsia="Times New Roman" w:hAnsi="Consolas" w:cs="Times New Roman"/>
+          <w:color w:val="D4D4D4"/>
+          <w:kern w:val="0"/>
+          <w:sz w:val="14"/>
+          <w:szCs w:val="14"/>
+          <w:lang w:eastAsia="pt-BR"/>
+          <w14:ligatures w14:val="none"/>
+        </w:rPr>
+        <w:t>.</w:t>
+      </w:r>
+      <w:r>
+        <w:rPr>
+          <w:rFonts w:ascii="Consolas" w:eastAsia="Times New Roman" w:hAnsi="Consolas" w:cs="Times New Roman"/>
+          <w:color w:val="9CDCFE"/>
+          <w:kern w:val="0"/>
+          <w:sz w:val="14"/>
+          <w:szCs w:val="14"/>
+          <w:lang w:eastAsia="pt-BR"/>
+          <w14:ligatures w14:val="none"/>
+        </w:rPr>
+        <w:t>framework</w:t>
+      </w:r>
+      <w:proofErr w:type="spellEnd"/>
+      <w:proofErr w:type="gramEnd"/>
+      <w:r>
+        <w:rPr>
+          <w:rFonts w:ascii="Consolas" w:eastAsia="Times New Roman" w:hAnsi="Consolas" w:cs="Times New Roman"/>
+          <w:color w:val="569CD6"/>
+          <w:kern w:val="0"/>
+          <w:sz w:val="14"/>
+          <w:szCs w:val="14"/>
+          <w:lang w:eastAsia="pt-BR"/>
+          <w14:ligatures w14:val="none"/>
+        </w:rPr>
+        <w:t>}</w:t>
+      </w:r>
+      <w:r>
+        <w:rPr>
+          <w:rFonts w:ascii="Consolas" w:eastAsia="Times New Roman" w:hAnsi="Consolas" w:cs="Times New Roman"/>
+          <w:color w:val="808080"/>
+          <w:kern w:val="0"/>
+          <w:sz w:val="14"/>
+          <w:szCs w:val="14"/>
+          <w:lang w:eastAsia="pt-BR"/>
+          <w14:ligatures w14:val="none"/>
+        </w:rPr>
+        <w:t>&lt;/</w:t>
+      </w:r>
+      <w:r>
+        <w:rPr>
+          <w:rFonts w:ascii="Consolas" w:eastAsia="Times New Roman" w:hAnsi="Consolas" w:cs="Times New Roman"/>
+          <w:color w:val="569CD6"/>
+          <w:kern w:val="0"/>
+          <w:sz w:val="14"/>
+          <w:szCs w:val="14"/>
+          <w:lang w:eastAsia="pt-BR"/>
+          <w14:ligatures w14:val="none"/>
+        </w:rPr>
+        <w:t>h2</w:t>
+      </w:r>
+      <w:r>
+        <w:rPr>
+          <w:rFonts w:ascii="Consolas" w:eastAsia="Times New Roman" w:hAnsi="Consolas" w:cs="Times New Roman"/>
+          <w:color w:val="808080"/>
+          <w:kern w:val="0"/>
+          <w:sz w:val="14"/>
+          <w:szCs w:val="14"/>
+          <w:lang w:eastAsia="pt-BR"/>
+          <w14:ligatures w14:val="none"/>
+        </w:rPr>
+        <w:t>&gt;</w:t>
+      </w:r>
+    </w:p>
+    <w:p>
+      <w:pPr>
+        <w:shd w:val="clear" w:color="auto" w:fill="1F1F1F"/>
+        <w:spacing w:after="0" w:line="240" w:lineRule="auto"/>
+        <w:rPr>
+          <w:rFonts w:ascii="Consolas" w:eastAsia="Times New Roman" w:hAnsi="Consolas" w:cs="Times New Roman"/>
+          <w:color w:val="CCCCCC"/>
+          <w:kern w:val="0"/>
+          <w:sz w:val="14"/>
+          <w:szCs w:val="14"/>
+          <w:lang w:eastAsia="pt-BR"/>
+          <w14:ligatures w14:val="none"/>
+        </w:rPr>
+      </w:pPr>
+      <w:r>
+        <w:rPr>
+          <w:rFonts w:ascii="Consolas" w:eastAsia="Times New Roman" w:hAnsi="Consolas" w:cs="Times New Roman"/>
+          <w:color w:val="D4D4D4"/>
+          <w:kern w:val="0"/>
+          <w:sz w:val="14"/>
+          <w:szCs w:val="14"/>
+          <w:lang w:eastAsia="pt-BR"/>
+          <w14:ligatures w14:val="none"/>
+        </w:rPr>
+        <w:t xml:space="preserve">          </w:t>
+      </w:r>
+      <w:r>
+        <w:rPr>
+          <w:rFonts w:ascii="Consolas" w:eastAsia="Times New Roman" w:hAnsi="Consolas" w:cs="Times New Roman"/>
+          <w:color w:val="808080"/>
+          <w:kern w:val="0"/>
+          <w:sz w:val="14"/>
+          <w:szCs w:val="14"/>
+          <w:lang w:eastAsia="pt-BR"/>
+          <w14:ligatures w14:val="none"/>
+        </w:rPr>
+        <w:t>&lt;</w:t>
+      </w:r>
+      <w:r>
+        <w:rPr>
+          <w:rFonts w:ascii="Consolas" w:eastAsia="Times New Roman" w:hAnsi="Consolas" w:cs="Times New Roman"/>
+          <w:color w:val="569CD6"/>
+          <w:kern w:val="0"/>
+          <w:sz w:val="14"/>
+          <w:szCs w:val="14"/>
+          <w:lang w:eastAsia="pt-BR"/>
+          <w14:ligatures w14:val="none"/>
+        </w:rPr>
+        <w:t>h2</w:t>
+      </w:r>
+      <w:r>
+        <w:rPr>
+          <w:rFonts w:ascii="Consolas" w:eastAsia="Times New Roman" w:hAnsi="Consolas" w:cs="Times New Roman"/>
+          <w:color w:val="808080"/>
+          <w:kern w:val="0"/>
+          <w:sz w:val="14"/>
+          <w:szCs w:val="14"/>
+          <w:lang w:eastAsia="pt-BR"/>
+          <w14:ligatures w14:val="none"/>
+        </w:rPr>
+        <w:t>&gt;</w:t>
+      </w:r>
+      <w:r>
+        <w:rPr>
+          <w:rFonts w:ascii="Consolas" w:eastAsia="Times New Roman" w:hAnsi="Consolas" w:cs="Times New Roman"/>
+          <w:color w:val="D4D4D4"/>
+          <w:kern w:val="0"/>
+          <w:sz w:val="14"/>
+          <w:szCs w:val="14"/>
+          <w:lang w:eastAsia="pt-BR"/>
+          <w14:ligatures w14:val="none"/>
+        </w:rPr>
+        <w:t xml:space="preserve">QTD: </w:t>
+      </w:r>
+      <w:r>
+        <w:rPr>
+          <w:rFonts w:ascii="Consolas" w:eastAsia="Times New Roman" w:hAnsi="Consolas" w:cs="Times New Roman"/>
+          <w:color w:val="569CD6"/>
+          <w:kern w:val="0"/>
+          <w:sz w:val="14"/>
+          <w:szCs w:val="14"/>
+          <w:lang w:eastAsia="pt-BR"/>
+          <w14:ligatures w14:val="none"/>
+        </w:rPr>
+        <w:t>{</w:t>
+      </w:r>
+      <w:proofErr w:type="spellStart"/>
+      <w:proofErr w:type="gramStart"/>
+      <w:r>
+        <w:rPr>
+          <w:rFonts w:ascii="Consolas" w:eastAsia="Times New Roman" w:hAnsi="Consolas" w:cs="Times New Roman"/>
+          <w:color w:val="4FC1FF"/>
+          <w:kern w:val="0"/>
+          <w:sz w:val="14"/>
+          <w:szCs w:val="14"/>
+          <w:lang w:eastAsia="pt-BR"/>
+          <w14:ligatures w14:val="none"/>
+        </w:rPr>
+        <w:t>details</w:t>
+      </w:r>
+      <w:r>
+        <w:rPr>
+          <w:rFonts w:ascii="Consolas" w:eastAsia="Times New Roman" w:hAnsi="Consolas" w:cs="Times New Roman"/>
+          <w:color w:val="D4D4D4"/>
+          <w:kern w:val="0"/>
+          <w:sz w:val="14"/>
+          <w:szCs w:val="14"/>
+          <w:lang w:eastAsia="pt-BR"/>
+          <w14:ligatures w14:val="none"/>
+        </w:rPr>
+        <w:t>.</w:t>
+      </w:r>
+      <w:r>
+        <w:rPr>
+          <w:rFonts w:ascii="Consolas" w:eastAsia="Times New Roman" w:hAnsi="Consolas" w:cs="Times New Roman"/>
+          <w:color w:val="9CDCFE"/>
+          <w:kern w:val="0"/>
+          <w:sz w:val="14"/>
+          <w:szCs w:val="14"/>
+          <w:lang w:eastAsia="pt-BR"/>
+          <w14:ligatures w14:val="none"/>
+        </w:rPr>
+        <w:t>projects</w:t>
+      </w:r>
+      <w:proofErr w:type="spellEnd"/>
+      <w:proofErr w:type="gramEnd"/>
+      <w:r>
+        <w:rPr>
+          <w:rFonts w:ascii="Consolas" w:eastAsia="Times New Roman" w:hAnsi="Consolas" w:cs="Times New Roman"/>
+          <w:color w:val="569CD6"/>
+          <w:kern w:val="0"/>
+          <w:sz w:val="14"/>
+          <w:szCs w:val="14"/>
+          <w:lang w:eastAsia="pt-BR"/>
+          <w14:ligatures w14:val="none"/>
+        </w:rPr>
+        <w:t>}</w:t>
+      </w:r>
+      <w:r>
+        <w:rPr>
+          <w:rFonts w:ascii="Consolas" w:eastAsia="Times New Roman" w:hAnsi="Consolas" w:cs="Times New Roman"/>
+          <w:color w:val="808080"/>
+          <w:kern w:val="0"/>
+          <w:sz w:val="14"/>
+          <w:szCs w:val="14"/>
+          <w:lang w:eastAsia="pt-BR"/>
+          <w14:ligatures w14:val="none"/>
+        </w:rPr>
+        <w:t>&lt;/</w:t>
+      </w:r>
+      <w:r>
+        <w:rPr>
+          <w:rFonts w:ascii="Consolas" w:eastAsia="Times New Roman" w:hAnsi="Consolas" w:cs="Times New Roman"/>
+          <w:color w:val="569CD6"/>
+          <w:kern w:val="0"/>
+          <w:sz w:val="14"/>
+          <w:szCs w:val="14"/>
+          <w:lang w:eastAsia="pt-BR"/>
+          <w14:ligatures w14:val="none"/>
+        </w:rPr>
+        <w:t>h2</w:t>
+      </w:r>
+      <w:r>
+        <w:rPr>
+          <w:rFonts w:ascii="Consolas" w:eastAsia="Times New Roman" w:hAnsi="Consolas" w:cs="Times New Roman"/>
+          <w:color w:val="808080"/>
+          <w:kern w:val="0"/>
+          <w:sz w:val="14"/>
+          <w:szCs w:val="14"/>
+          <w:lang w:eastAsia="pt-BR"/>
+          <w14:ligatures w14:val="none"/>
+        </w:rPr>
+        <w:t>&gt;</w:t>
+      </w:r>
+    </w:p>
+    <w:p>
+      <w:pPr>
+        <w:shd w:val="clear" w:color="auto" w:fill="1F1F1F"/>
+        <w:spacing w:after="0" w:line="240" w:lineRule="auto"/>
+        <w:rPr>
+          <w:rFonts w:ascii="Consolas" w:eastAsia="Times New Roman" w:hAnsi="Consolas" w:cs="Times New Roman"/>
+          <w:color w:val="CCCCCC"/>
+          <w:kern w:val="0"/>
+          <w:sz w:val="14"/>
+          <w:szCs w:val="14"/>
+          <w:lang w:eastAsia="pt-BR"/>
+          <w14:ligatures w14:val="none"/>
+        </w:rPr>
+      </w:pPr>
+      <w:r>
+        <w:rPr>
+          <w:rFonts w:ascii="Consolas" w:eastAsia="Times New Roman" w:hAnsi="Consolas" w:cs="Times New Roman"/>
+          <w:color w:val="D4D4D4"/>
+          <w:kern w:val="0"/>
+          <w:sz w:val="14"/>
+          <w:szCs w:val="14"/>
+          <w:lang w:eastAsia="pt-BR"/>
+          <w14:ligatures w14:val="none"/>
+        </w:rPr>
+        <w:t xml:space="preserve">        </w:t>
+      </w:r>
+      <w:r>
+        <w:rPr>
+          <w:rFonts w:ascii="Consolas" w:eastAsia="Times New Roman" w:hAnsi="Consolas" w:cs="Times New Roman"/>
+          <w:color w:val="808080"/>
+          <w:kern w:val="0"/>
+          <w:sz w:val="14"/>
+          <w:szCs w:val="14"/>
+          <w:lang w:eastAsia="pt-BR"/>
+          <w14:ligatures w14:val="none"/>
+        </w:rPr>
+        <w:t>&lt;/</w:t>
+      </w:r>
+      <w:proofErr w:type="spellStart"/>
+      <w:r>
+        <w:rPr>
+          <w:rFonts w:ascii="Consolas" w:eastAsia="Times New Roman" w:hAnsi="Consolas" w:cs="Times New Roman"/>
+          <w:color w:val="569CD6"/>
+          <w:kern w:val="0"/>
+          <w:sz w:val="14"/>
+          <w:szCs w:val="14"/>
+          <w:lang w:eastAsia="pt-BR"/>
+          <w14:ligatures w14:val="none"/>
+        </w:rPr>
+        <w:t>div</w:t>
+      </w:r>
+      <w:proofErr w:type="spellEnd"/>
+      <w:r>
+        <w:rPr>
+          <w:rFonts w:ascii="Consolas" w:eastAsia="Times New Roman" w:hAnsi="Consolas" w:cs="Times New Roman"/>
+          <w:color w:val="808080"/>
+          <w:kern w:val="0"/>
+          <w:sz w:val="14"/>
+          <w:szCs w:val="14"/>
+          <w:lang w:eastAsia="pt-BR"/>
+          <w14:ligatures w14:val="none"/>
+        </w:rPr>
+        <w:t>&gt;</w:t>
+      </w:r>
+    </w:p>
+    <w:p>
+      <w:pPr>
+        <w:shd w:val="clear" w:color="auto" w:fill="1F1F1F"/>
+        <w:spacing w:after="0" w:line="240" w:lineRule="auto"/>
+        <w:rPr>
+          <w:rFonts w:ascii="Consolas" w:eastAsia="Times New Roman" w:hAnsi="Consolas" w:cs="Times New Roman"/>
+          <w:color w:val="CCCCCC"/>
+          <w:kern w:val="0"/>
+          <w:sz w:val="14"/>
+          <w:szCs w:val="14"/>
+          <w:lang w:eastAsia="pt-BR"/>
+          <w14:ligatures w14:val="none"/>
+        </w:rPr>
+      </w:pPr>
+      <w:r>
+        <w:rPr>
+          <w:rFonts w:ascii="Consolas" w:eastAsia="Times New Roman" w:hAnsi="Consolas" w:cs="Times New Roman"/>
+          <w:color w:val="D4D4D4"/>
+          <w:kern w:val="0"/>
+          <w:sz w:val="14"/>
+          <w:szCs w:val="14"/>
+          <w:lang w:eastAsia="pt-BR"/>
+          <w14:ligatures w14:val="none"/>
+        </w:rPr>
+        <w:t>      )</w:t>
+      </w:r>
+      <w:r>
+        <w:rPr>
+          <w:rFonts w:ascii="Consolas" w:eastAsia="Times New Roman" w:hAnsi="Consolas" w:cs="Times New Roman"/>
+          <w:color w:val="569CD6"/>
+          <w:kern w:val="0"/>
+          <w:sz w:val="14"/>
+          <w:szCs w:val="14"/>
+          <w:lang w:eastAsia="pt-BR"/>
+          <w14:ligatures w14:val="none"/>
+        </w:rPr>
+        <w:t>}</w:t>
+      </w:r>
+    </w:p>
+    <w:p>
+      <w:pPr>
+        <w:shd w:val="clear" w:color="auto" w:fill="1F1F1F"/>
+        <w:spacing w:after="0" w:line="240" w:lineRule="auto"/>
+        <w:rPr>
+          <w:rFonts w:ascii="Consolas" w:eastAsia="Times New Roman" w:hAnsi="Consolas" w:cs="Times New Roman"/>
+          <w:color w:val="CCCCCC"/>
+          <w:kern w:val="0"/>
+          <w:sz w:val="14"/>
+          <w:szCs w:val="14"/>
+          <w:lang w:eastAsia="pt-BR"/>
+          <w14:ligatures w14:val="none"/>
+        </w:rPr>
+      </w:pPr>
+      <w:r>
+        <w:rPr>
+          <w:rFonts w:ascii="Consolas" w:eastAsia="Times New Roman" w:hAnsi="Consolas" w:cs="Times New Roman"/>
+          <w:color w:val="CCCCCC"/>
+          <w:kern w:val="0"/>
+          <w:sz w:val="14"/>
+          <w:szCs w:val="14"/>
+          <w:lang w:eastAsia="pt-BR"/>
+          <w14:ligatures w14:val="none"/>
+        </w:rPr>
+        <w:t xml:space="preserve">    </w:t>
+      </w:r>
+      <w:r>
+        <w:rPr>
+          <w:rFonts w:ascii="Consolas" w:eastAsia="Times New Roman" w:hAnsi="Consolas" w:cs="Times New Roman"/>
+          <w:color w:val="808080"/>
+          <w:kern w:val="0"/>
+          <w:sz w:val="14"/>
+          <w:szCs w:val="14"/>
+          <w:lang w:eastAsia="pt-BR"/>
+          <w14:ligatures w14:val="none"/>
+        </w:rPr>
+        <w:t>&lt;/&gt;</w:t>
+      </w:r>
+    </w:p>
+    <w:p>
+      <w:pPr>
+        <w:shd w:val="clear" w:color="auto" w:fill="1F1F1F"/>
+        <w:spacing w:after="0" w:line="240" w:lineRule="auto"/>
+        <w:rPr>
+          <w:rFonts w:ascii="Consolas" w:eastAsia="Times New Roman" w:hAnsi="Consolas" w:cs="Times New Roman"/>
+          <w:color w:val="CCCCCC"/>
+          <w:kern w:val="0"/>
+          <w:sz w:val="14"/>
+          <w:szCs w:val="14"/>
+          <w:lang w:eastAsia="pt-BR"/>
+          <w14:ligatures w14:val="none"/>
+        </w:rPr>
+      </w:pPr>
+      <w:r>
+        <w:rPr>
+          <w:rFonts w:ascii="Consolas" w:eastAsia="Times New Roman" w:hAnsi="Consolas" w:cs="Times New Roman"/>
+          <w:color w:val="CCCCCC"/>
+          <w:kern w:val="0"/>
+          <w:sz w:val="14"/>
+          <w:szCs w:val="14"/>
+          <w:lang w:eastAsia="pt-BR"/>
+          <w14:ligatures w14:val="none"/>
+        </w:rPr>
+        <w:t>  );</w:t>
+      </w:r>
+    </w:p>
+    <w:p>
+      <w:pPr>
+        <w:shd w:val="clear" w:color="auto" w:fill="1F1F1F"/>
+        <w:spacing w:after="0" w:line="240" w:lineRule="auto"/>
+        <w:rPr>
+          <w:rFonts w:ascii="Consolas" w:eastAsia="Times New Roman" w:hAnsi="Consolas" w:cs="Times New Roman"/>
+          <w:color w:val="CCCCCC"/>
+          <w:kern w:val="0"/>
+          <w:sz w:val="14"/>
+          <w:szCs w:val="14"/>
+          <w:lang w:eastAsia="pt-BR"/>
+          <w14:ligatures w14:val="none"/>
+        </w:rPr>
+      </w:pPr>
+      <w:r>
+        <w:rPr>
+          <w:rFonts w:ascii="Consolas" w:eastAsia="Times New Roman" w:hAnsi="Consolas" w:cs="Times New Roman"/>
+          <w:color w:val="CCCCCC"/>
+          <w:kern w:val="0"/>
+          <w:sz w:val="14"/>
+          <w:szCs w:val="14"/>
+          <w:lang w:eastAsia="pt-BR"/>
+          <w14:ligatures w14:val="none"/>
+        </w:rPr>
+        <w:t>};</w:t>
+      </w:r>
     </w:p>
     <w:p>
       <w:pPr>

</xml_diff>